<commit_message>
finished robust calc w/ initial images
</commit_message>
<xml_diff>
--- a/reports/documents/Assignment_4_Data_Analysis.docx
+++ b/reports/documents/Assignment_4_Data_Analysis.docx
@@ -466,9 +466,64 @@
       <w:r>
         <w:rPr>
           <w:noProof/>
+          <w:sz w:val="20"/>
+          <w:szCs w:val="20"/>
         </w:rPr>
         <w:drawing>
-          <wp:anchor distT="0" distB="0" distL="114300" distR="114300" simplePos="0" relativeHeight="251658240" behindDoc="0" locked="0" layoutInCell="1" allowOverlap="1" wp14:anchorId="1F2C43AA" wp14:editId="002C8849">
+          <wp:inline distT="0" distB="0" distL="0" distR="0" wp14:anchorId="7B551EEE" wp14:editId="2306AEF1">
+            <wp:extent cx="5486400" cy="4046855"/>
+            <wp:effectExtent l="0" t="0" r="0" b="0"/>
+            <wp:docPr id="14" name="Picture 14" descr="Macintosh HD:Users:alexandraplassaras:Desktop:Screen Shot 2017-03-27 at 9.38.36 PM.png"/>
+            <wp:cNvGraphicFramePr>
+              <a:graphicFrameLocks xmlns:a="http://schemas.openxmlformats.org/drawingml/2006/main" noChangeAspect="1"/>
+            </wp:cNvGraphicFramePr>
+            <a:graphic xmlns:a="http://schemas.openxmlformats.org/drawingml/2006/main">
+              <a:graphicData uri="http://schemas.openxmlformats.org/drawingml/2006/picture">
+                <pic:pic xmlns:pic="http://schemas.openxmlformats.org/drawingml/2006/picture">
+                  <pic:nvPicPr>
+                    <pic:cNvPr id="0" name="Picture 7" descr="Macintosh HD:Users:alexandraplassaras:Desktop:Screen Shot 2017-03-27 at 9.38.36 PM.png"/>
+                    <pic:cNvPicPr>
+                      <a:picLocks noChangeAspect="1" noChangeArrowheads="1"/>
+                    </pic:cNvPicPr>
+                  </pic:nvPicPr>
+                  <pic:blipFill>
+                    <a:blip r:embed="rId8">
+                      <a:extLst>
+                        <a:ext uri="{28A0092B-C50C-407E-A947-70E740481C1C}">
+                          <a14:useLocalDpi xmlns:a14="http://schemas.microsoft.com/office/drawing/2010/main" val="0"/>
+                        </a:ext>
+                      </a:extLst>
+                    </a:blip>
+                    <a:srcRect/>
+                    <a:stretch>
+                      <a:fillRect/>
+                    </a:stretch>
+                  </pic:blipFill>
+                  <pic:spPr bwMode="auto">
+                    <a:xfrm>
+                      <a:off x="0" y="0"/>
+                      <a:ext cx="5486400" cy="4046855"/>
+                    </a:xfrm>
+                    <a:prstGeom prst="rect">
+                      <a:avLst/>
+                    </a:prstGeom>
+                    <a:noFill/>
+                    <a:ln>
+                      <a:noFill/>
+                    </a:ln>
+                  </pic:spPr>
+                </pic:pic>
+              </a:graphicData>
+            </a:graphic>
+          </wp:inline>
+        </w:drawing>
+      </w:r>
+      <w:r>
+        <w:rPr>
+          <w:noProof/>
+        </w:rPr>
+        <w:drawing>
+          <wp:anchor distT="0" distB="0" distL="114300" distR="114300" simplePos="0" relativeHeight="251658240" behindDoc="0" locked="0" layoutInCell="1" allowOverlap="1" wp14:anchorId="1F2C43AA" wp14:editId="45FEB9F9">
             <wp:simplePos x="0" y="0"/>
             <wp:positionH relativeFrom="column">
               <wp:posOffset>1943100</wp:posOffset>
@@ -493,7 +548,7 @@
                     </pic:cNvPicPr>
                   </pic:nvPicPr>
                   <pic:blipFill>
-                    <a:blip r:embed="rId8">
+                    <a:blip r:embed="rId9">
                       <a:extLst>
                         <a:ext uri="{28A0092B-C50C-407E-A947-70E740481C1C}">
                           <a14:useLocalDpi xmlns:a14="http://schemas.microsoft.com/office/drawing/2010/main" val="0"/>
@@ -720,7 +775,7 @@
                     </pic:cNvPicPr>
                   </pic:nvPicPr>
                   <pic:blipFill>
-                    <a:blip r:embed="rId9">
+                    <a:blip r:embed="rId10">
                       <a:extLst>
                         <a:ext uri="{28A0092B-C50C-407E-A947-70E740481C1C}">
                           <a14:useLocalDpi xmlns:a14="http://schemas.microsoft.com/office/drawing/2010/main" val="0"/>
@@ -785,7 +840,7 @@
                     </pic:cNvPicPr>
                   </pic:nvPicPr>
                   <pic:blipFill>
-                    <a:blip r:embed="rId10">
+                    <a:blip r:embed="rId11">
                       <a:extLst>
                         <a:ext uri="{28A0092B-C50C-407E-A947-70E740481C1C}">
                           <a14:useLocalDpi xmlns:a14="http://schemas.microsoft.com/office/drawing/2010/main" val="0"/>
@@ -833,7 +888,7 @@
           <w:noProof/>
         </w:rPr>
         <w:drawing>
-          <wp:inline distT="0" distB="0" distL="0" distR="0" wp14:anchorId="721CC511" wp14:editId="1EB5ACC3">
+          <wp:inline distT="0" distB="0" distL="0" distR="0" wp14:anchorId="721CC511" wp14:editId="070C47F1">
             <wp:extent cx="5478145" cy="3268345"/>
             <wp:effectExtent l="0" t="0" r="8255" b="8255"/>
             <wp:docPr id="7" name="Picture 7" descr="Macintosh HD:Users:alexandraplassaras:Desktop:Screen Shot 2017-03-25 at 6.52.55 PM.png"/>
@@ -850,7 +905,7 @@
                     </pic:cNvPicPr>
                   </pic:nvPicPr>
                   <pic:blipFill>
-                    <a:blip r:embed="rId11">
+                    <a:blip r:embed="rId12">
                       <a:extLst>
                         <a:ext uri="{28A0092B-C50C-407E-A947-70E740481C1C}">
                           <a14:useLocalDpi xmlns:a14="http://schemas.microsoft.com/office/drawing/2010/main" val="0"/>
@@ -881,8 +936,567 @@
           </wp:inline>
         </w:drawing>
       </w:r>
+      <w:r>
+        <w:drawing>
+          <wp:inline distT="0" distB="0" distL="0" distR="0" wp14:anchorId="4F45AE8A" wp14:editId="3F45BDF9">
+            <wp:extent cx="5478145" cy="4749800"/>
+            <wp:effectExtent l="0" t="0" r="8255" b="0"/>
+            <wp:docPr id="8" name="Picture 8" descr="Macintosh HD:Users:alexandraplassaras:Desktop:Screen Shot 2017-03-27 at 2.02.13 PM.png"/>
+            <wp:cNvGraphicFramePr>
+              <a:graphicFrameLocks xmlns:a="http://schemas.openxmlformats.org/drawingml/2006/main" noChangeAspect="1"/>
+            </wp:cNvGraphicFramePr>
+            <a:graphic xmlns:a="http://schemas.openxmlformats.org/drawingml/2006/main">
+              <a:graphicData uri="http://schemas.openxmlformats.org/drawingml/2006/picture">
+                <pic:pic xmlns:pic="http://schemas.openxmlformats.org/drawingml/2006/picture">
+                  <pic:nvPicPr>
+                    <pic:cNvPr id="0" name="Picture 1" descr="Macintosh HD:Users:alexandraplassaras:Desktop:Screen Shot 2017-03-27 at 2.02.13 PM.png"/>
+                    <pic:cNvPicPr>
+                      <a:picLocks noChangeAspect="1" noChangeArrowheads="1"/>
+                    </pic:cNvPicPr>
+                  </pic:nvPicPr>
+                  <pic:blipFill>
+                    <a:blip r:embed="rId13">
+                      <a:extLst>
+                        <a:ext uri="{28A0092B-C50C-407E-A947-70E740481C1C}">
+                          <a14:useLocalDpi xmlns:a14="http://schemas.microsoft.com/office/drawing/2010/main" val="0"/>
+                        </a:ext>
+                      </a:extLst>
+                    </a:blip>
+                    <a:srcRect/>
+                    <a:stretch>
+                      <a:fillRect/>
+                    </a:stretch>
+                  </pic:blipFill>
+                  <pic:spPr bwMode="auto">
+                    <a:xfrm>
+                      <a:off x="0" y="0"/>
+                      <a:ext cx="5478145" cy="4749800"/>
+                    </a:xfrm>
+                    <a:prstGeom prst="rect">
+                      <a:avLst/>
+                    </a:prstGeom>
+                    <a:noFill/>
+                    <a:ln>
+                      <a:noFill/>
+                    </a:ln>
+                  </pic:spPr>
+                </pic:pic>
+              </a:graphicData>
+            </a:graphic>
+          </wp:inline>
+        </w:drawing>
+      </w:r>
+    </w:p>
+    <w:p>
+      <w:pPr>
+        <w:spacing w:line="480" w:lineRule="auto"/>
+        <w:ind w:firstLine="720"/>
+      </w:pPr>
+    </w:p>
+    <w:p>
+      <w:pPr>
+        <w:spacing w:line="480" w:lineRule="auto"/>
+        <w:ind w:firstLine="720"/>
+      </w:pPr>
+    </w:p>
+    <w:p>
+      <w:pPr>
+        <w:spacing w:line="480" w:lineRule="auto"/>
+        <w:ind w:firstLine="720"/>
+      </w:pPr>
+    </w:p>
+    <w:p>
+      <w:pPr>
+        <w:spacing w:line="480" w:lineRule="auto"/>
+        <w:ind w:firstLine="720"/>
+      </w:pPr>
+      <w:r>
+        <w:rPr>
+          <w:noProof/>
+        </w:rPr>
+        <w:drawing>
+          <wp:inline distT="0" distB="0" distL="0" distR="0" wp14:anchorId="25A635D7" wp14:editId="30561B75">
+            <wp:extent cx="5478145" cy="4758055"/>
+            <wp:effectExtent l="0" t="0" r="8255" b="0"/>
+            <wp:docPr id="9" name="Picture 9" descr="Macintosh HD:Users:alexandraplassaras:Desktop:Screen Shot 2017-03-27 at 2.02.28 PM.png"/>
+            <wp:cNvGraphicFramePr>
+              <a:graphicFrameLocks xmlns:a="http://schemas.openxmlformats.org/drawingml/2006/main" noChangeAspect="1"/>
+            </wp:cNvGraphicFramePr>
+            <a:graphic xmlns:a="http://schemas.openxmlformats.org/drawingml/2006/main">
+              <a:graphicData uri="http://schemas.openxmlformats.org/drawingml/2006/picture">
+                <pic:pic xmlns:pic="http://schemas.openxmlformats.org/drawingml/2006/picture">
+                  <pic:nvPicPr>
+                    <pic:cNvPr id="0" name="Picture 2" descr="Macintosh HD:Users:alexandraplassaras:Desktop:Screen Shot 2017-03-27 at 2.02.28 PM.png"/>
+                    <pic:cNvPicPr>
+                      <a:picLocks noChangeAspect="1" noChangeArrowheads="1"/>
+                    </pic:cNvPicPr>
+                  </pic:nvPicPr>
+                  <pic:blipFill>
+                    <a:blip r:embed="rId14">
+                      <a:extLst>
+                        <a:ext uri="{28A0092B-C50C-407E-A947-70E740481C1C}">
+                          <a14:useLocalDpi xmlns:a14="http://schemas.microsoft.com/office/drawing/2010/main" val="0"/>
+                        </a:ext>
+                      </a:extLst>
+                    </a:blip>
+                    <a:srcRect/>
+                    <a:stretch>
+                      <a:fillRect/>
+                    </a:stretch>
+                  </pic:blipFill>
+                  <pic:spPr bwMode="auto">
+                    <a:xfrm>
+                      <a:off x="0" y="0"/>
+                      <a:ext cx="5478145" cy="4758055"/>
+                    </a:xfrm>
+                    <a:prstGeom prst="rect">
+                      <a:avLst/>
+                    </a:prstGeom>
+                    <a:noFill/>
+                    <a:ln>
+                      <a:noFill/>
+                    </a:ln>
+                  </pic:spPr>
+                </pic:pic>
+              </a:graphicData>
+            </a:graphic>
+          </wp:inline>
+        </w:drawing>
+      </w:r>
+    </w:p>
+    <w:p>
+      <w:pPr>
+        <w:spacing w:line="480" w:lineRule="auto"/>
+        <w:ind w:firstLine="720"/>
+      </w:pPr>
+    </w:p>
+    <w:p>
+      <w:pPr>
+        <w:spacing w:line="480" w:lineRule="auto"/>
+        <w:ind w:firstLine="720"/>
+      </w:pPr>
+      <w:r>
+        <w:rPr>
+          <w:noProof/>
+        </w:rPr>
+        <w:drawing>
+          <wp:inline distT="0" distB="0" distL="0" distR="0" wp14:anchorId="26BE3276" wp14:editId="5458AA59">
+            <wp:extent cx="5478145" cy="4749800"/>
+            <wp:effectExtent l="0" t="0" r="8255" b="0"/>
+            <wp:docPr id="10" name="Picture 10" descr="Macintosh HD:Users:alexandraplassaras:Desktop:Screen Shot 2017-03-27 at 4.27.44 PM.png"/>
+            <wp:cNvGraphicFramePr>
+              <a:graphicFrameLocks xmlns:a="http://schemas.openxmlformats.org/drawingml/2006/main" noChangeAspect="1"/>
+            </wp:cNvGraphicFramePr>
+            <a:graphic xmlns:a="http://schemas.openxmlformats.org/drawingml/2006/main">
+              <a:graphicData uri="http://schemas.openxmlformats.org/drawingml/2006/picture">
+                <pic:pic xmlns:pic="http://schemas.openxmlformats.org/drawingml/2006/picture">
+                  <pic:nvPicPr>
+                    <pic:cNvPr id="0" name="Picture 3" descr="Macintosh HD:Users:alexandraplassaras:Desktop:Screen Shot 2017-03-27 at 4.27.44 PM.png"/>
+                    <pic:cNvPicPr>
+                      <a:picLocks noChangeAspect="1" noChangeArrowheads="1"/>
+                    </pic:cNvPicPr>
+                  </pic:nvPicPr>
+                  <pic:blipFill>
+                    <a:blip r:embed="rId15">
+                      <a:extLst>
+                        <a:ext uri="{28A0092B-C50C-407E-A947-70E740481C1C}">
+                          <a14:useLocalDpi xmlns:a14="http://schemas.microsoft.com/office/drawing/2010/main" val="0"/>
+                        </a:ext>
+                      </a:extLst>
+                    </a:blip>
+                    <a:srcRect/>
+                    <a:stretch>
+                      <a:fillRect/>
+                    </a:stretch>
+                  </pic:blipFill>
+                  <pic:spPr bwMode="auto">
+                    <a:xfrm>
+                      <a:off x="0" y="0"/>
+                      <a:ext cx="5478145" cy="4749800"/>
+                    </a:xfrm>
+                    <a:prstGeom prst="rect">
+                      <a:avLst/>
+                    </a:prstGeom>
+                    <a:noFill/>
+                    <a:ln>
+                      <a:noFill/>
+                    </a:ln>
+                  </pic:spPr>
+                </pic:pic>
+              </a:graphicData>
+            </a:graphic>
+          </wp:inline>
+        </w:drawing>
+      </w:r>
+    </w:p>
+    <w:p>
+      <w:pPr>
+        <w:spacing w:line="480" w:lineRule="auto"/>
+        <w:ind w:firstLine="720"/>
+      </w:pPr>
+    </w:p>
+    <w:p>
+      <w:pPr>
+        <w:spacing w:line="480" w:lineRule="auto"/>
+        <w:ind w:firstLine="720"/>
+      </w:pPr>
+    </w:p>
+    <w:p>
+      <w:pPr>
+        <w:spacing w:line="480" w:lineRule="auto"/>
+        <w:ind w:firstLine="720"/>
+      </w:pPr>
+      <w:r>
+        <w:rPr>
+          <w:noProof/>
+        </w:rPr>
+        <w:drawing>
+          <wp:inline distT="0" distB="0" distL="0" distR="0" wp14:anchorId="1F7EEC3B" wp14:editId="4098188E">
+            <wp:extent cx="5486400" cy="4732655"/>
+            <wp:effectExtent l="0" t="0" r="0" b="0"/>
+            <wp:docPr id="11" name="Picture 11" descr="Macintosh HD:Users:alexandraplassaras:Desktop:Screen Shot 2017-03-27 at 6.44.41 PM.png"/>
+            <wp:cNvGraphicFramePr>
+              <a:graphicFrameLocks xmlns:a="http://schemas.openxmlformats.org/drawingml/2006/main" noChangeAspect="1"/>
+            </wp:cNvGraphicFramePr>
+            <a:graphic xmlns:a="http://schemas.openxmlformats.org/drawingml/2006/main">
+              <a:graphicData uri="http://schemas.openxmlformats.org/drawingml/2006/picture">
+                <pic:pic xmlns:pic="http://schemas.openxmlformats.org/drawingml/2006/picture">
+                  <pic:nvPicPr>
+                    <pic:cNvPr id="0" name="Picture 4" descr="Macintosh HD:Users:alexandraplassaras:Desktop:Screen Shot 2017-03-27 at 6.44.41 PM.png"/>
+                    <pic:cNvPicPr>
+                      <a:picLocks noChangeAspect="1" noChangeArrowheads="1"/>
+                    </pic:cNvPicPr>
+                  </pic:nvPicPr>
+                  <pic:blipFill>
+                    <a:blip r:embed="rId16">
+                      <a:extLst>
+                        <a:ext uri="{28A0092B-C50C-407E-A947-70E740481C1C}">
+                          <a14:useLocalDpi xmlns:a14="http://schemas.microsoft.com/office/drawing/2010/main" val="0"/>
+                        </a:ext>
+                      </a:extLst>
+                    </a:blip>
+                    <a:srcRect/>
+                    <a:stretch>
+                      <a:fillRect/>
+                    </a:stretch>
+                  </pic:blipFill>
+                  <pic:spPr bwMode="auto">
+                    <a:xfrm>
+                      <a:off x="0" y="0"/>
+                      <a:ext cx="5486400" cy="4732655"/>
+                    </a:xfrm>
+                    <a:prstGeom prst="rect">
+                      <a:avLst/>
+                    </a:prstGeom>
+                    <a:noFill/>
+                    <a:ln>
+                      <a:noFill/>
+                    </a:ln>
+                  </pic:spPr>
+                </pic:pic>
+              </a:graphicData>
+            </a:graphic>
+          </wp:inline>
+        </w:drawing>
+      </w:r>
+    </w:p>
+    <w:p>
+      <w:pPr>
+        <w:spacing w:line="480" w:lineRule="auto"/>
+        <w:ind w:firstLine="720"/>
+      </w:pPr>
+      <w:r>
+        <w:rPr>
+          <w:noProof/>
+        </w:rPr>
+        <w:drawing>
+          <wp:inline distT="0" distB="0" distL="0" distR="0" wp14:anchorId="3E120631" wp14:editId="29FDB1A7">
+            <wp:extent cx="5478145" cy="4749800"/>
+            <wp:effectExtent l="0" t="0" r="8255" b="0"/>
+            <wp:docPr id="12" name="Picture 12" descr="Macintosh HD:Users:alexandraplassaras:Desktop:Screen Shot 2017-03-27 at 6.45.42 PM.png"/>
+            <wp:cNvGraphicFramePr>
+              <a:graphicFrameLocks xmlns:a="http://schemas.openxmlformats.org/drawingml/2006/main" noChangeAspect="1"/>
+            </wp:cNvGraphicFramePr>
+            <a:graphic xmlns:a="http://schemas.openxmlformats.org/drawingml/2006/main">
+              <a:graphicData uri="http://schemas.openxmlformats.org/drawingml/2006/picture">
+                <pic:pic xmlns:pic="http://schemas.openxmlformats.org/drawingml/2006/picture">
+                  <pic:nvPicPr>
+                    <pic:cNvPr id="0" name="Picture 5" descr="Macintosh HD:Users:alexandraplassaras:Desktop:Screen Shot 2017-03-27 at 6.45.42 PM.png"/>
+                    <pic:cNvPicPr>
+                      <a:picLocks noChangeAspect="1" noChangeArrowheads="1"/>
+                    </pic:cNvPicPr>
+                  </pic:nvPicPr>
+                  <pic:blipFill>
+                    <a:blip r:embed="rId17">
+                      <a:extLst>
+                        <a:ext uri="{28A0092B-C50C-407E-A947-70E740481C1C}">
+                          <a14:useLocalDpi xmlns:a14="http://schemas.microsoft.com/office/drawing/2010/main" val="0"/>
+                        </a:ext>
+                      </a:extLst>
+                    </a:blip>
+                    <a:srcRect/>
+                    <a:stretch>
+                      <a:fillRect/>
+                    </a:stretch>
+                  </pic:blipFill>
+                  <pic:spPr bwMode="auto">
+                    <a:xfrm>
+                      <a:off x="0" y="0"/>
+                      <a:ext cx="5478145" cy="4749800"/>
+                    </a:xfrm>
+                    <a:prstGeom prst="rect">
+                      <a:avLst/>
+                    </a:prstGeom>
+                    <a:noFill/>
+                    <a:ln>
+                      <a:noFill/>
+                    </a:ln>
+                  </pic:spPr>
+                </pic:pic>
+              </a:graphicData>
+            </a:graphic>
+          </wp:inline>
+        </w:drawing>
+      </w:r>
+    </w:p>
+    <w:p>
+      <w:pPr>
+        <w:spacing w:line="480" w:lineRule="auto"/>
+        <w:ind w:firstLine="720"/>
+      </w:pPr>
+    </w:p>
+    <w:p>
+      <w:pPr>
+        <w:spacing w:line="480" w:lineRule="auto"/>
+        <w:ind w:firstLine="720"/>
+      </w:pPr>
+    </w:p>
+    <w:p>
+      <w:pPr>
+        <w:spacing w:line="480" w:lineRule="auto"/>
+        <w:ind w:firstLine="720"/>
+      </w:pPr>
+      <w:r>
+        <w:t>NCR:</w:t>
+      </w:r>
+    </w:p>
+    <w:p>
+      <w:pPr>
+        <w:spacing w:line="480" w:lineRule="auto"/>
+        <w:ind w:firstLine="720"/>
+      </w:pPr>
+      <w:r>
+        <w:rPr>
+          <w:noProof/>
+        </w:rPr>
+        <w:drawing>
+          <wp:inline distT="0" distB="0" distL="0" distR="0" wp14:anchorId="4255C741" wp14:editId="2CA1C80B">
+            <wp:extent cx="5486400" cy="4360545"/>
+            <wp:effectExtent l="0" t="0" r="0" b="8255"/>
+            <wp:docPr id="15" name="Picture 15" descr="Macintosh HD:Users:alexandraplassaras:Desktop:Screen Shot 2017-03-29 at 5.43.47 PM.png"/>
+            <wp:cNvGraphicFramePr>
+              <a:graphicFrameLocks xmlns:a="http://schemas.openxmlformats.org/drawingml/2006/main" noChangeAspect="1"/>
+            </wp:cNvGraphicFramePr>
+            <a:graphic xmlns:a="http://schemas.openxmlformats.org/drawingml/2006/main">
+              <a:graphicData uri="http://schemas.openxmlformats.org/drawingml/2006/picture">
+                <pic:pic xmlns:pic="http://schemas.openxmlformats.org/drawingml/2006/picture">
+                  <pic:nvPicPr>
+                    <pic:cNvPr id="0" name="Picture 8" descr="Macintosh HD:Users:alexandraplassaras:Desktop:Screen Shot 2017-03-29 at 5.43.47 PM.png"/>
+                    <pic:cNvPicPr>
+                      <a:picLocks noChangeAspect="1" noChangeArrowheads="1"/>
+                    </pic:cNvPicPr>
+                  </pic:nvPicPr>
+                  <pic:blipFill>
+                    <a:blip r:embed="rId18">
+                      <a:extLst>
+                        <a:ext uri="{28A0092B-C50C-407E-A947-70E740481C1C}">
+                          <a14:useLocalDpi xmlns:a14="http://schemas.microsoft.com/office/drawing/2010/main" val="0"/>
+                        </a:ext>
+                      </a:extLst>
+                    </a:blip>
+                    <a:srcRect/>
+                    <a:stretch>
+                      <a:fillRect/>
+                    </a:stretch>
+                  </pic:blipFill>
+                  <pic:spPr bwMode="auto">
+                    <a:xfrm>
+                      <a:off x="0" y="0"/>
+                      <a:ext cx="5486400" cy="4360545"/>
+                    </a:xfrm>
+                    <a:prstGeom prst="rect">
+                      <a:avLst/>
+                    </a:prstGeom>
+                    <a:noFill/>
+                    <a:ln>
+                      <a:noFill/>
+                    </a:ln>
+                  </pic:spPr>
+                </pic:pic>
+              </a:graphicData>
+            </a:graphic>
+          </wp:inline>
+        </w:drawing>
+      </w:r>
+    </w:p>
+    <w:p>
+      <w:pPr>
+        <w:spacing w:line="480" w:lineRule="auto"/>
+        <w:ind w:firstLine="720"/>
+      </w:pPr>
+    </w:p>
+    <w:p>
+      <w:pPr>
+        <w:spacing w:line="480" w:lineRule="auto"/>
+        <w:ind w:firstLine="720"/>
+      </w:pPr>
+      <w:r>
+        <w:t>AFINN:</w:t>
+      </w:r>
+    </w:p>
+    <w:p>
+      <w:pPr>
+        <w:spacing w:line="480" w:lineRule="auto"/>
+        <w:ind w:firstLine="720"/>
+      </w:pPr>
+    </w:p>
+    <w:p>
+      <w:pPr>
+        <w:spacing w:line="480" w:lineRule="auto"/>
+        <w:ind w:firstLine="720"/>
+      </w:pPr>
+      <w:r>
+        <w:rPr>
+          <w:noProof/>
+        </w:rPr>
+        <w:drawing>
+          <wp:inline distT="0" distB="0" distL="0" distR="0" wp14:anchorId="796AA80F" wp14:editId="24AE1D4A">
+            <wp:extent cx="5478145" cy="4216400"/>
+            <wp:effectExtent l="0" t="0" r="8255" b="0"/>
+            <wp:docPr id="16" name="Picture 16" descr="Macintosh HD:Users:alexandraplassaras:Desktop:Screen Shot 2017-03-29 at 11.25.19 PM.png"/>
+            <wp:cNvGraphicFramePr>
+              <a:graphicFrameLocks xmlns:a="http://schemas.openxmlformats.org/drawingml/2006/main" noChangeAspect="1"/>
+            </wp:cNvGraphicFramePr>
+            <a:graphic xmlns:a="http://schemas.openxmlformats.org/drawingml/2006/main">
+              <a:graphicData uri="http://schemas.openxmlformats.org/drawingml/2006/picture">
+                <pic:pic xmlns:pic="http://schemas.openxmlformats.org/drawingml/2006/picture">
+                  <pic:nvPicPr>
+                    <pic:cNvPr id="0" name="Picture 9" descr="Macintosh HD:Users:alexandraplassaras:Desktop:Screen Shot 2017-03-29 at 11.25.19 PM.png"/>
+                    <pic:cNvPicPr>
+                      <a:picLocks noChangeAspect="1" noChangeArrowheads="1"/>
+                    </pic:cNvPicPr>
+                  </pic:nvPicPr>
+                  <pic:blipFill>
+                    <a:blip r:embed="rId19">
+                      <a:extLst>
+                        <a:ext uri="{28A0092B-C50C-407E-A947-70E740481C1C}">
+                          <a14:useLocalDpi xmlns:a14="http://schemas.microsoft.com/office/drawing/2010/main" val="0"/>
+                        </a:ext>
+                      </a:extLst>
+                    </a:blip>
+                    <a:srcRect/>
+                    <a:stretch>
+                      <a:fillRect/>
+                    </a:stretch>
+                  </pic:blipFill>
+                  <pic:spPr bwMode="auto">
+                    <a:xfrm>
+                      <a:off x="0" y="0"/>
+                      <a:ext cx="5478145" cy="4216400"/>
+                    </a:xfrm>
+                    <a:prstGeom prst="rect">
+                      <a:avLst/>
+                    </a:prstGeom>
+                    <a:noFill/>
+                    <a:ln>
+                      <a:noFill/>
+                    </a:ln>
+                  </pic:spPr>
+                </pic:pic>
+              </a:graphicData>
+            </a:graphic>
+          </wp:inline>
+        </w:drawing>
+      </w:r>
+    </w:p>
+    <w:p>
+      <w:pPr>
+        <w:spacing w:line="480" w:lineRule="auto"/>
+        <w:ind w:firstLine="720"/>
+      </w:pPr>
+    </w:p>
+    <w:p>
+      <w:pPr>
+        <w:spacing w:line="480" w:lineRule="auto"/>
+        <w:ind w:firstLine="720"/>
+      </w:pPr>
+      <w:r>
+        <w:rPr>
+          <w:noProof/>
+        </w:rPr>
+        <w:drawing>
+          <wp:inline distT="0" distB="0" distL="0" distR="0" wp14:anchorId="38953DB4" wp14:editId="1AA911CC">
+            <wp:extent cx="5486400" cy="4300855"/>
+            <wp:effectExtent l="0" t="0" r="0" b="0"/>
+            <wp:docPr id="17" name="Picture 17" descr="Macintosh HD:Users:alexandraplassaras:Desktop:Screen Shot 2017-03-29 at 11.31.52 PM.png"/>
+            <wp:cNvGraphicFramePr>
+              <a:graphicFrameLocks xmlns:a="http://schemas.openxmlformats.org/drawingml/2006/main" noChangeAspect="1"/>
+            </wp:cNvGraphicFramePr>
+            <a:graphic xmlns:a="http://schemas.openxmlformats.org/drawingml/2006/main">
+              <a:graphicData uri="http://schemas.openxmlformats.org/drawingml/2006/picture">
+                <pic:pic xmlns:pic="http://schemas.openxmlformats.org/drawingml/2006/picture">
+                  <pic:nvPicPr>
+                    <pic:cNvPr id="0" name="Picture 10" descr="Macintosh HD:Users:alexandraplassaras:Desktop:Screen Shot 2017-03-29 at 11.31.52 PM.png"/>
+                    <pic:cNvPicPr>
+                      <a:picLocks noChangeAspect="1" noChangeArrowheads="1"/>
+                    </pic:cNvPicPr>
+                  </pic:nvPicPr>
+                  <pic:blipFill>
+                    <a:blip r:embed="rId20">
+                      <a:extLst>
+                        <a:ext uri="{28A0092B-C50C-407E-A947-70E740481C1C}">
+                          <a14:useLocalDpi xmlns:a14="http://schemas.microsoft.com/office/drawing/2010/main" val="0"/>
+                        </a:ext>
+                      </a:extLst>
+                    </a:blip>
+                    <a:srcRect/>
+                    <a:stretch>
+                      <a:fillRect/>
+                    </a:stretch>
+                  </pic:blipFill>
+                  <pic:spPr bwMode="auto">
+                    <a:xfrm>
+                      <a:off x="0" y="0"/>
+                      <a:ext cx="5486400" cy="4300855"/>
+                    </a:xfrm>
+                    <a:prstGeom prst="rect">
+                      <a:avLst/>
+                    </a:prstGeom>
+                    <a:noFill/>
+                    <a:ln>
+                      <a:noFill/>
+                    </a:ln>
+                  </pic:spPr>
+                </pic:pic>
+              </a:graphicData>
+            </a:graphic>
+          </wp:inline>
+        </w:drawing>
+      </w:r>
       <w:bookmarkStart w:id="0" w:name="_GoBack"/>
       <w:bookmarkEnd w:id="0"/>
+    </w:p>
+    <w:p>
+      <w:pPr>
+        <w:spacing w:line="480" w:lineRule="auto"/>
+        <w:ind w:firstLine="720"/>
+      </w:pPr>
+    </w:p>
+    <w:p>
+      <w:pPr>
+        <w:spacing w:line="480" w:lineRule="auto"/>
+        <w:ind w:firstLine="720"/>
+      </w:pPr>
     </w:p>
     <w:sectPr>
       <w:pgSz w:w="12240" w:h="15840"/>

</xml_diff>

<commit_message>
added tf-idf, working on adding sentiment with new weighted score
</commit_message>
<xml_diff>
--- a/reports/documents/Assignment_4_Data_Analysis.docx
+++ b/reports/documents/Assignment_4_Data_Analysis.docx
@@ -53,31 +53,7 @@
         <w:t>Of the initial 1,816475 T</w:t>
       </w:r>
       <w:r>
-        <w:t xml:space="preserve">weets in the data set, only 86, 258 (~4.75%) contained </w:t>
-      </w:r>
-      <w:proofErr w:type="spellStart"/>
-      <w:r>
-        <w:t>emojis</w:t>
-      </w:r>
-      <w:proofErr w:type="spellEnd"/>
-      <w:r>
-        <w:t xml:space="preserve">. Furthermore only 41,834 (~2.30% of the original data set) contained references to the democratic or republican party. As two out of the three </w:t>
-      </w:r>
-      <w:proofErr w:type="gramStart"/>
-      <w:r>
-        <w:t>hypothesis</w:t>
-      </w:r>
-      <w:proofErr w:type="gramEnd"/>
-      <w:r>
-        <w:t xml:space="preserve"> for this analysis deal with sentiment across political parties, the following results are based primarily on the 41,834 tweets that contain </w:t>
-      </w:r>
-      <w:proofErr w:type="spellStart"/>
-      <w:r>
-        <w:t>emojis</w:t>
-      </w:r>
-      <w:proofErr w:type="spellEnd"/>
-      <w:r>
-        <w:t xml:space="preserve"> and references to a political party. </w:t>
+        <w:t xml:space="preserve">weets in the data set, only 86, 258 (~4.75%) contained emojis. Furthermore only 41,834 (~2.30% of the original data set) contained references to the democratic or republican party. As two out of the three hypothesis for this analysis deal with sentiment across political parties, the following results are based primarily on the 41,834 tweets that contain emojis and references to a political party. </w:t>
       </w:r>
     </w:p>
     <w:p/>
@@ -235,45 +211,13 @@
           <w:sz w:val="20"/>
           <w:szCs w:val="20"/>
         </w:rPr>
-        <w:t xml:space="preserve"> – Count of Tweets by Day – </w:t>
-      </w:r>
-      <w:proofErr w:type="spellStart"/>
+        <w:t xml:space="preserve"> – Count of Tweets by Day – Emoji Tweets vs. Emoji Tweets</w:t>
+      </w:r>
       <w:r>
         <w:rPr>
           <w:sz w:val="20"/>
           <w:szCs w:val="20"/>
         </w:rPr>
-        <w:t>Emoji</w:t>
-      </w:r>
-      <w:proofErr w:type="spellEnd"/>
-      <w:r>
-        <w:rPr>
-          <w:sz w:val="20"/>
-          <w:szCs w:val="20"/>
-        </w:rPr>
-        <w:t xml:space="preserve"> Tweets vs. </w:t>
-      </w:r>
-      <w:proofErr w:type="spellStart"/>
-      <w:r>
-        <w:rPr>
-          <w:sz w:val="20"/>
-          <w:szCs w:val="20"/>
-        </w:rPr>
-        <w:t>Emoji</w:t>
-      </w:r>
-      <w:proofErr w:type="spellEnd"/>
-      <w:r>
-        <w:rPr>
-          <w:sz w:val="20"/>
-          <w:szCs w:val="20"/>
-        </w:rPr>
-        <w:t xml:space="preserve"> Tweets</w:t>
-      </w:r>
-      <w:r>
-        <w:rPr>
-          <w:sz w:val="20"/>
-          <w:szCs w:val="20"/>
-        </w:rPr>
         <w:t xml:space="preserve"> with Political Party References</w:t>
       </w:r>
     </w:p>
@@ -284,39 +228,7 @@
       </w:pPr>
       <w:r>
         <w:lastRenderedPageBreak/>
-        <w:t xml:space="preserve">Figure 1.a and 1.b above show the distribution of tweets over time given the three groups – the entire Tweet data set, Tweets with </w:t>
-      </w:r>
-      <w:proofErr w:type="spellStart"/>
-      <w:r>
-        <w:t>emojis</w:t>
-      </w:r>
-      <w:proofErr w:type="spellEnd"/>
-      <w:r>
-        <w:t xml:space="preserve"> and Tweets with </w:t>
-      </w:r>
-      <w:proofErr w:type="spellStart"/>
-      <w:r>
-        <w:t>emojis</w:t>
-      </w:r>
-      <w:proofErr w:type="spellEnd"/>
-      <w:r>
-        <w:t xml:space="preserve"> and references to the Republican or Democratic parties. We can see that for the most part the overall distribution of tweets remains the same in both subsets of the data shown in Figure 1.b. This is helpful to verify because if there were large differences between the groups, there might be some unknown variable that was affecting the use of </w:t>
-      </w:r>
-      <w:proofErr w:type="spellStart"/>
-      <w:r>
-        <w:t>emojis</w:t>
-      </w:r>
-      <w:proofErr w:type="spellEnd"/>
-      <w:r>
-        <w:t xml:space="preserve"> in tweets versus </w:t>
-      </w:r>
-      <w:proofErr w:type="spellStart"/>
-      <w:r>
-        <w:t>emoji</w:t>
-      </w:r>
-      <w:proofErr w:type="spellEnd"/>
-      <w:r>
-        <w:t xml:space="preserve"> usage in political Tweets. </w:t>
+        <w:t xml:space="preserve">Figure 1.a and 1.b above show the distribution of tweets over time given the three groups – the entire Tweet data set, Tweets with emojis and Tweets with emojis and references to the Republican or Democratic parties. We can see that for the most part the overall distribution of tweets remains the same in both subsets of the data shown in Figure 1.b. This is helpful to verify because if there were large differences between the groups, there might be some unknown variable that was affecting the use of emojis in tweets versus emoji usage in political Tweets. </w:t>
       </w:r>
     </w:p>
     <w:p>
@@ -394,23 +306,7 @@
           <w:sz w:val="20"/>
           <w:szCs w:val="20"/>
         </w:rPr>
-        <w:t xml:space="preserve"> – </w:t>
-      </w:r>
-      <w:proofErr w:type="spellStart"/>
-      <w:r>
-        <w:rPr>
-          <w:sz w:val="20"/>
-          <w:szCs w:val="20"/>
-        </w:rPr>
-        <w:t>Emoji</w:t>
-      </w:r>
-      <w:proofErr w:type="spellEnd"/>
-      <w:r>
-        <w:rPr>
-          <w:sz w:val="20"/>
-          <w:szCs w:val="20"/>
-        </w:rPr>
-        <w:t xml:space="preserve"> Tweets by Party Reference</w:t>
+        <w:t xml:space="preserve"> – Emoji Tweets by Party Reference</w:t>
       </w:r>
     </w:p>
     <w:p/>
@@ -420,39 +316,7 @@
         <w:ind w:firstLine="720"/>
       </w:pPr>
       <w:r>
-        <w:t xml:space="preserve">Figure 2 shows the percent of tweets referencing either the Democratic Party, the Republican Party or neither. The other category being above 50% is not particularly surprising given the limitations of </w:t>
-      </w:r>
-      <w:proofErr w:type="spellStart"/>
-      <w:r>
-        <w:t>subsetting</w:t>
-      </w:r>
-      <w:proofErr w:type="spellEnd"/>
-      <w:r>
-        <w:t xml:space="preserve"> Tweets using key words like the primary candidates and the parties because there may be other referencing to a particular party that are more nuanced and difficult for an algorithm to decipher. What is surprising is that there are more </w:t>
-      </w:r>
-      <w:proofErr w:type="spellStart"/>
-      <w:r>
-        <w:t>emoji</w:t>
-      </w:r>
-      <w:proofErr w:type="spellEnd"/>
-      <w:r>
-        <w:t xml:space="preserve"> Tweets referencing the Republican Party than there </w:t>
-      </w:r>
-      <w:proofErr w:type="gramStart"/>
-      <w:r>
-        <w:t>are</w:t>
-      </w:r>
-      <w:proofErr w:type="gramEnd"/>
-      <w:r>
-        <w:t xml:space="preserve"> the Democratic Party. This may be because of the use of sarcasm towards Republicans or it might mean that people who Tweet about the Republican might be more </w:t>
-      </w:r>
-      <w:proofErr w:type="spellStart"/>
-      <w:r>
-        <w:t>emoji</w:t>
-      </w:r>
-      <w:proofErr w:type="spellEnd"/>
-      <w:r>
-        <w:t xml:space="preserve">-literate. </w:t>
+        <w:t xml:space="preserve">Figure 2 shows the percent of tweets referencing either the Democratic Party, the Republican Party or neither. The other category being above 50% is not particularly surprising given the limitations of subsetting Tweets using key words like the primary candidates and the parties because there may be other referencing to a particular party that are more nuanced and difficult for an algorithm to decipher. What is surprising is that there are more emoji Tweets referencing the Republican Party than there are the Democratic Party. This may be because of the use of sarcasm towards Republicans or it might mean that people who Tweet about the Republican might be more emoji-literate. </w:t>
       </w:r>
     </w:p>
     <w:p>
@@ -604,148 +468,28 @@
           <w:sz w:val="20"/>
           <w:szCs w:val="20"/>
         </w:rPr>
-        <w:t xml:space="preserve"> – Top 10 </w:t>
-      </w:r>
-      <w:proofErr w:type="spellStart"/>
-      <w:r>
-        <w:rPr>
-          <w:sz w:val="20"/>
-          <w:szCs w:val="20"/>
-        </w:rPr>
-        <w:t>Emojis</w:t>
-      </w:r>
-      <w:proofErr w:type="spellEnd"/>
-      <w:r>
-        <w:rPr>
-          <w:sz w:val="20"/>
-          <w:szCs w:val="20"/>
-        </w:rPr>
-        <w:t xml:space="preserve"> used within </w:t>
-      </w:r>
-      <w:proofErr w:type="spellStart"/>
-      <w:r>
-        <w:rPr>
-          <w:sz w:val="20"/>
-          <w:szCs w:val="20"/>
-        </w:rPr>
-        <w:t>Emoji</w:t>
-      </w:r>
-      <w:proofErr w:type="spellEnd"/>
-      <w:r>
-        <w:rPr>
-          <w:sz w:val="20"/>
-          <w:szCs w:val="20"/>
-        </w:rPr>
-        <w:t xml:space="preserve"> Tweets with Party References</w:t>
-      </w:r>
-    </w:p>
-    <w:p>
-      <w:pPr>
-        <w:spacing w:line="480" w:lineRule="auto"/>
-        <w:ind w:firstLine="720"/>
-      </w:pPr>
-      <w:r>
-        <w:t xml:space="preserve">Table 1 above shows the top ten </w:t>
-      </w:r>
-      <w:proofErr w:type="spellStart"/>
-      <w:r>
-        <w:t>emojis</w:t>
-      </w:r>
-      <w:proofErr w:type="spellEnd"/>
-      <w:r>
-        <w:t xml:space="preserve"> used in the smallest subset of Tweets containing </w:t>
-      </w:r>
-      <w:proofErr w:type="spellStart"/>
-      <w:r>
-        <w:t>emojis</w:t>
-      </w:r>
-      <w:proofErr w:type="spellEnd"/>
-      <w:r>
-        <w:t xml:space="preserve"> with political party references.</w:t>
-      </w:r>
-      <w:r>
-        <w:t xml:space="preserve"> By a large margin, the ‘face with tears of joy’ </w:t>
-      </w:r>
-      <w:proofErr w:type="spellStart"/>
-      <w:r>
-        <w:t>emoji</w:t>
-      </w:r>
-      <w:proofErr w:type="spellEnd"/>
-      <w:r>
-        <w:t xml:space="preserve"> is the most commonly used </w:t>
-      </w:r>
-      <w:proofErr w:type="spellStart"/>
-      <w:r>
-        <w:t>emoji</w:t>
-      </w:r>
-      <w:proofErr w:type="spellEnd"/>
-      <w:r>
-        <w:t xml:space="preserve">. This may be an indication of sarcasm and it will be interesting to compare this </w:t>
-      </w:r>
-      <w:proofErr w:type="spellStart"/>
-      <w:r>
-        <w:t>emoji</w:t>
-      </w:r>
-      <w:proofErr w:type="spellEnd"/>
-      <w:r>
-        <w:t xml:space="preserve"> with the text sentiment for tweets containing this </w:t>
-      </w:r>
-      <w:proofErr w:type="spellStart"/>
-      <w:r>
-        <w:t>emoji</w:t>
-      </w:r>
-      <w:proofErr w:type="spellEnd"/>
-      <w:r>
-        <w:t xml:space="preserve">. An unexpected top 10 </w:t>
-      </w:r>
-      <w:proofErr w:type="spellStart"/>
-      <w:r>
-        <w:t>emoji</w:t>
-      </w:r>
-      <w:proofErr w:type="spellEnd"/>
-      <w:r>
-        <w:t xml:space="preserve"> is number 9 - the ‘steam </w:t>
-      </w:r>
-      <w:proofErr w:type="spellStart"/>
-      <w:r>
-        <w:t>locamotive</w:t>
-      </w:r>
-      <w:proofErr w:type="spellEnd"/>
-      <w:r>
-        <w:t xml:space="preserve">’. Further analysis will need to occur to understand why this </w:t>
-      </w:r>
-      <w:proofErr w:type="spellStart"/>
-      <w:r>
-        <w:t>emoji</w:t>
-      </w:r>
-      <w:proofErr w:type="spellEnd"/>
-      <w:r>
-        <w:t xml:space="preserve"> above others is in the top 10 most commonly used </w:t>
-      </w:r>
-      <w:proofErr w:type="spellStart"/>
-      <w:r>
-        <w:t>emojis</w:t>
-      </w:r>
-      <w:proofErr w:type="spellEnd"/>
-      <w:r>
-        <w:t xml:space="preserve">. </w:t>
-      </w:r>
-    </w:p>
-    <w:p>
-      <w:pPr>
-        <w:spacing w:line="480" w:lineRule="auto"/>
-        <w:ind w:firstLine="720"/>
-      </w:pPr>
-      <w:r>
-        <w:t xml:space="preserve">The next step in the analysis is to conduct sentiment analysis of both the text and </w:t>
-      </w:r>
-      <w:proofErr w:type="spellStart"/>
-      <w:r>
-        <w:t>emojis</w:t>
-      </w:r>
-      <w:proofErr w:type="spellEnd"/>
-      <w:r>
-        <w:t xml:space="preserve"> so that the sentiment scores can be comparable. Once that is done, various text lexicons will be utilized to determine which best captures the sentiment of the text. Additionally further steps will need to take place in order to account for double negatives such as “don’t despise” or “not horrible”, etc. </w:t>
+        <w:t xml:space="preserve"> – Top 10 Emojis used within Emoji Tweets with Party References</w:t>
+      </w:r>
+    </w:p>
+    <w:p>
+      <w:pPr>
+        <w:spacing w:line="480" w:lineRule="auto"/>
+        <w:ind w:firstLine="720"/>
+      </w:pPr>
+      <w:r>
+        <w:t>Table 1 above shows the top ten emojis used in the smallest subset of Tweets containing emojis with political party references.</w:t>
+      </w:r>
+      <w:r>
+        <w:t xml:space="preserve"> By a large margin, the ‘face with tears of joy’ emoji is the most commonly used emoji. This may be an indication of sarcasm and it will be interesting to compare this emoji with the text sentiment for tweets containing this emoji. An unexpected top 10 emoji is number 9 - the ‘steam locamotive’. Further analysis will need to occur to understand why this emoji above others is in the top 10 most commonly used emojis. </w:t>
+      </w:r>
+    </w:p>
+    <w:p>
+      <w:pPr>
+        <w:spacing w:line="480" w:lineRule="auto"/>
+        <w:ind w:firstLine="720"/>
+      </w:pPr>
+      <w:r>
+        <w:t xml:space="preserve">The next step in the analysis is to conduct sentiment analysis of both the text and emojis so that the sentiment scores can be comparable. Once that is done, various text lexicons will be utilized to determine which best captures the sentiment of the text. Additionally further steps will need to take place in order to account for double negatives such as “don’t despise” or “not horrible”, etc. </w:t>
       </w:r>
     </w:p>
     <w:p>
@@ -1279,6 +1023,9 @@
       <w:r>
         <w:t>NCR:</w:t>
       </w:r>
+      <w:r>
+        <w:t xml:space="preserve"> - nope</w:t>
+      </w:r>
     </w:p>
     <w:p>
       <w:pPr>
@@ -1483,20 +1230,20 @@
           </wp:inline>
         </w:drawing>
       </w:r>
+    </w:p>
+    <w:p>
+      <w:pPr>
+        <w:spacing w:line="480" w:lineRule="auto"/>
+        <w:ind w:firstLine="720"/>
+      </w:pPr>
+    </w:p>
+    <w:p>
+      <w:pPr>
+        <w:spacing w:line="480" w:lineRule="auto"/>
+        <w:ind w:firstLine="720"/>
+      </w:pPr>
       <w:bookmarkStart w:id="0" w:name="_GoBack"/>
       <w:bookmarkEnd w:id="0"/>
-    </w:p>
-    <w:p>
-      <w:pPr>
-        <w:spacing w:line="480" w:lineRule="auto"/>
-        <w:ind w:firstLine="720"/>
-      </w:pPr>
-    </w:p>
-    <w:p>
-      <w:pPr>
-        <w:spacing w:line="480" w:lineRule="auto"/>
-        <w:ind w:firstLine="720"/>
-      </w:pPr>
     </w:p>
     <w:sectPr>
       <w:pgSz w:w="12240" w:h="15840"/>

</xml_diff>

<commit_message>
added images and first draft of final thesis
</commit_message>
<xml_diff>
--- a/reports/documents/Assignment_4_Data_Analysis.docx
+++ b/reports/documents/Assignment_4_Data_Analysis.docx
@@ -53,7 +53,31 @@
         <w:t>Of the initial 1,816475 T</w:t>
       </w:r>
       <w:r>
-        <w:t xml:space="preserve">weets in the data set, only 86, 258 (~4.75%) contained emojis. Furthermore only 41,834 (~2.30% of the original data set) contained references to the democratic or republican party. As two out of the three hypothesis for this analysis deal with sentiment across political parties, the following results are based primarily on the 41,834 tweets that contain emojis and references to a political party. </w:t>
+        <w:t xml:space="preserve">weets in the data set, only 86, 258 (~4.75%) contained </w:t>
+      </w:r>
+      <w:proofErr w:type="spellStart"/>
+      <w:r>
+        <w:t>emojis</w:t>
+      </w:r>
+      <w:proofErr w:type="spellEnd"/>
+      <w:r>
+        <w:t xml:space="preserve">. Furthermore only 41,834 (~2.30% of the original data set) contained references to the democratic or republican party. As two out of the three </w:t>
+      </w:r>
+      <w:proofErr w:type="gramStart"/>
+      <w:r>
+        <w:t>hypothesis</w:t>
+      </w:r>
+      <w:proofErr w:type="gramEnd"/>
+      <w:r>
+        <w:t xml:space="preserve"> for this analysis deal with sentiment across political parties, the following results are based primarily on the 41,834 tweets that contain </w:t>
+      </w:r>
+      <w:proofErr w:type="spellStart"/>
+      <w:r>
+        <w:t>emojis</w:t>
+      </w:r>
+      <w:proofErr w:type="spellEnd"/>
+      <w:r>
+        <w:t xml:space="preserve"> and references to a political party. </w:t>
       </w:r>
     </w:p>
     <w:p/>
@@ -211,13 +235,45 @@
           <w:sz w:val="20"/>
           <w:szCs w:val="20"/>
         </w:rPr>
-        <w:t xml:space="preserve"> – Count of Tweets by Day – Emoji Tweets vs. Emoji Tweets</w:t>
-      </w:r>
+        <w:t xml:space="preserve"> – Count of Tweets by Day – </w:t>
+      </w:r>
+      <w:proofErr w:type="spellStart"/>
       <w:r>
         <w:rPr>
           <w:sz w:val="20"/>
           <w:szCs w:val="20"/>
         </w:rPr>
+        <w:t>Emoji</w:t>
+      </w:r>
+      <w:proofErr w:type="spellEnd"/>
+      <w:r>
+        <w:rPr>
+          <w:sz w:val="20"/>
+          <w:szCs w:val="20"/>
+        </w:rPr>
+        <w:t xml:space="preserve"> Tweets vs. </w:t>
+      </w:r>
+      <w:proofErr w:type="spellStart"/>
+      <w:r>
+        <w:rPr>
+          <w:sz w:val="20"/>
+          <w:szCs w:val="20"/>
+        </w:rPr>
+        <w:t>Emoji</w:t>
+      </w:r>
+      <w:proofErr w:type="spellEnd"/>
+      <w:r>
+        <w:rPr>
+          <w:sz w:val="20"/>
+          <w:szCs w:val="20"/>
+        </w:rPr>
+        <w:t xml:space="preserve"> Tweets</w:t>
+      </w:r>
+      <w:r>
+        <w:rPr>
+          <w:sz w:val="20"/>
+          <w:szCs w:val="20"/>
+        </w:rPr>
         <w:t xml:space="preserve"> with Political Party References</w:t>
       </w:r>
     </w:p>
@@ -228,7 +284,39 @@
       </w:pPr>
       <w:r>
         <w:lastRenderedPageBreak/>
-        <w:t xml:space="preserve">Figure 1.a and 1.b above show the distribution of tweets over time given the three groups – the entire Tweet data set, Tweets with emojis and Tweets with emojis and references to the Republican or Democratic parties. We can see that for the most part the overall distribution of tweets remains the same in both subsets of the data shown in Figure 1.b. This is helpful to verify because if there were large differences between the groups, there might be some unknown variable that was affecting the use of emojis in tweets versus emoji usage in political Tweets. </w:t>
+        <w:t xml:space="preserve">Figure 1.a and 1.b above show the distribution of tweets over time given the three groups – the entire Tweet data set, Tweets with </w:t>
+      </w:r>
+      <w:proofErr w:type="spellStart"/>
+      <w:r>
+        <w:t>emojis</w:t>
+      </w:r>
+      <w:proofErr w:type="spellEnd"/>
+      <w:r>
+        <w:t xml:space="preserve"> and Tweets with </w:t>
+      </w:r>
+      <w:proofErr w:type="spellStart"/>
+      <w:r>
+        <w:t>emojis</w:t>
+      </w:r>
+      <w:proofErr w:type="spellEnd"/>
+      <w:r>
+        <w:t xml:space="preserve"> and references to the Republican or Democratic parties. We can see that for the most part the overall distribution of tweets remains the same in both subsets of the data shown in Figure 1.b. This is helpful to verify because if there were large differences between the groups, there might be some unknown variable that was affecting the use of </w:t>
+      </w:r>
+      <w:proofErr w:type="spellStart"/>
+      <w:r>
+        <w:t>emojis</w:t>
+      </w:r>
+      <w:proofErr w:type="spellEnd"/>
+      <w:r>
+        <w:t xml:space="preserve"> in tweets versus </w:t>
+      </w:r>
+      <w:proofErr w:type="spellStart"/>
+      <w:r>
+        <w:t>emoji</w:t>
+      </w:r>
+      <w:proofErr w:type="spellEnd"/>
+      <w:r>
+        <w:t xml:space="preserve"> usage in political Tweets. </w:t>
       </w:r>
     </w:p>
     <w:p>
@@ -306,7 +394,23 @@
           <w:sz w:val="20"/>
           <w:szCs w:val="20"/>
         </w:rPr>
-        <w:t xml:space="preserve"> – Emoji Tweets by Party Reference</w:t>
+        <w:t xml:space="preserve"> – </w:t>
+      </w:r>
+      <w:proofErr w:type="spellStart"/>
+      <w:r>
+        <w:rPr>
+          <w:sz w:val="20"/>
+          <w:szCs w:val="20"/>
+        </w:rPr>
+        <w:t>Emoji</w:t>
+      </w:r>
+      <w:proofErr w:type="spellEnd"/>
+      <w:r>
+        <w:rPr>
+          <w:sz w:val="20"/>
+          <w:szCs w:val="20"/>
+        </w:rPr>
+        <w:t xml:space="preserve"> Tweets by Party Reference</w:t>
       </w:r>
     </w:p>
     <w:p/>
@@ -316,7 +420,39 @@
         <w:ind w:firstLine="720"/>
       </w:pPr>
       <w:r>
-        <w:t xml:space="preserve">Figure 2 shows the percent of tweets referencing either the Democratic Party, the Republican Party or neither. The other category being above 50% is not particularly surprising given the limitations of subsetting Tweets using key words like the primary candidates and the parties because there may be other referencing to a particular party that are more nuanced and difficult for an algorithm to decipher. What is surprising is that there are more emoji Tweets referencing the Republican Party than there are the Democratic Party. This may be because of the use of sarcasm towards Republicans or it might mean that people who Tweet about the Republican might be more emoji-literate. </w:t>
+        <w:t xml:space="preserve">Figure 2 shows the percent of tweets referencing either the Democratic Party, the Republican Party or neither. The other category being above 50% is not particularly surprising given the limitations of </w:t>
+      </w:r>
+      <w:proofErr w:type="spellStart"/>
+      <w:r>
+        <w:t>subsetting</w:t>
+      </w:r>
+      <w:proofErr w:type="spellEnd"/>
+      <w:r>
+        <w:t xml:space="preserve"> Tweets using key words like the primary candidates and the parties because there may be other referencing to a particular party that are more nuanced and difficult for an algorithm to decipher. What is surprising is that there are more </w:t>
+      </w:r>
+      <w:proofErr w:type="spellStart"/>
+      <w:r>
+        <w:t>emoji</w:t>
+      </w:r>
+      <w:proofErr w:type="spellEnd"/>
+      <w:r>
+        <w:t xml:space="preserve"> Tweets referencing the Republican Party than there </w:t>
+      </w:r>
+      <w:proofErr w:type="gramStart"/>
+      <w:r>
+        <w:t>are</w:t>
+      </w:r>
+      <w:proofErr w:type="gramEnd"/>
+      <w:r>
+        <w:t xml:space="preserve"> the Democratic Party. This may be because of the use of sarcasm towards Republicans or it might mean that people who Tweet about the Republican might be more </w:t>
+      </w:r>
+      <w:proofErr w:type="spellStart"/>
+      <w:r>
+        <w:t>emoji</w:t>
+      </w:r>
+      <w:proofErr w:type="spellEnd"/>
+      <w:r>
+        <w:t xml:space="preserve">-literate. </w:t>
       </w:r>
     </w:p>
     <w:p>
@@ -468,28 +604,148 @@
           <w:sz w:val="20"/>
           <w:szCs w:val="20"/>
         </w:rPr>
-        <w:t xml:space="preserve"> – Top 10 Emojis used within Emoji Tweets with Party References</w:t>
-      </w:r>
-    </w:p>
-    <w:p>
-      <w:pPr>
-        <w:spacing w:line="480" w:lineRule="auto"/>
-        <w:ind w:firstLine="720"/>
-      </w:pPr>
-      <w:r>
-        <w:t>Table 1 above shows the top ten emojis used in the smallest subset of Tweets containing emojis with political party references.</w:t>
-      </w:r>
-      <w:r>
-        <w:t xml:space="preserve"> By a large margin, the ‘face with tears of joy’ emoji is the most commonly used emoji. This may be an indication of sarcasm and it will be interesting to compare this emoji with the text sentiment for tweets containing this emoji. An unexpected top 10 emoji is number 9 - the ‘steam locamotive’. Further analysis will need to occur to understand why this emoji above others is in the top 10 most commonly used emojis. </w:t>
-      </w:r>
-    </w:p>
-    <w:p>
-      <w:pPr>
-        <w:spacing w:line="480" w:lineRule="auto"/>
-        <w:ind w:firstLine="720"/>
-      </w:pPr>
-      <w:r>
-        <w:t xml:space="preserve">The next step in the analysis is to conduct sentiment analysis of both the text and emojis so that the sentiment scores can be comparable. Once that is done, various text lexicons will be utilized to determine which best captures the sentiment of the text. Additionally further steps will need to take place in order to account for double negatives such as “don’t despise” or “not horrible”, etc. </w:t>
+        <w:t xml:space="preserve"> – Top 10 </w:t>
+      </w:r>
+      <w:proofErr w:type="spellStart"/>
+      <w:r>
+        <w:rPr>
+          <w:sz w:val="20"/>
+          <w:szCs w:val="20"/>
+        </w:rPr>
+        <w:t>Emojis</w:t>
+      </w:r>
+      <w:proofErr w:type="spellEnd"/>
+      <w:r>
+        <w:rPr>
+          <w:sz w:val="20"/>
+          <w:szCs w:val="20"/>
+        </w:rPr>
+        <w:t xml:space="preserve"> used within </w:t>
+      </w:r>
+      <w:proofErr w:type="spellStart"/>
+      <w:r>
+        <w:rPr>
+          <w:sz w:val="20"/>
+          <w:szCs w:val="20"/>
+        </w:rPr>
+        <w:t>Emoji</w:t>
+      </w:r>
+      <w:proofErr w:type="spellEnd"/>
+      <w:r>
+        <w:rPr>
+          <w:sz w:val="20"/>
+          <w:szCs w:val="20"/>
+        </w:rPr>
+        <w:t xml:space="preserve"> Tweets with Party References</w:t>
+      </w:r>
+    </w:p>
+    <w:p>
+      <w:pPr>
+        <w:spacing w:line="480" w:lineRule="auto"/>
+        <w:ind w:firstLine="720"/>
+      </w:pPr>
+      <w:r>
+        <w:t xml:space="preserve">Table 1 above shows the top ten </w:t>
+      </w:r>
+      <w:proofErr w:type="spellStart"/>
+      <w:r>
+        <w:t>emojis</w:t>
+      </w:r>
+      <w:proofErr w:type="spellEnd"/>
+      <w:r>
+        <w:t xml:space="preserve"> used in the smallest subset of Tweets containing </w:t>
+      </w:r>
+      <w:proofErr w:type="spellStart"/>
+      <w:r>
+        <w:t>emojis</w:t>
+      </w:r>
+      <w:proofErr w:type="spellEnd"/>
+      <w:r>
+        <w:t xml:space="preserve"> with political party references.</w:t>
+      </w:r>
+      <w:r>
+        <w:t xml:space="preserve"> By a large margin, the ‘face with tears of joy’ </w:t>
+      </w:r>
+      <w:proofErr w:type="spellStart"/>
+      <w:r>
+        <w:t>emoji</w:t>
+      </w:r>
+      <w:proofErr w:type="spellEnd"/>
+      <w:r>
+        <w:t xml:space="preserve"> is the most commonly used </w:t>
+      </w:r>
+      <w:proofErr w:type="spellStart"/>
+      <w:r>
+        <w:t>emoji</w:t>
+      </w:r>
+      <w:proofErr w:type="spellEnd"/>
+      <w:r>
+        <w:t xml:space="preserve">. This may be an indication of sarcasm and it will be interesting to compare this </w:t>
+      </w:r>
+      <w:proofErr w:type="spellStart"/>
+      <w:r>
+        <w:t>emoji</w:t>
+      </w:r>
+      <w:proofErr w:type="spellEnd"/>
+      <w:r>
+        <w:t xml:space="preserve"> with the text sentiment for tweets containing this </w:t>
+      </w:r>
+      <w:proofErr w:type="spellStart"/>
+      <w:r>
+        <w:t>emoji</w:t>
+      </w:r>
+      <w:proofErr w:type="spellEnd"/>
+      <w:r>
+        <w:t xml:space="preserve">. An unexpected top 10 </w:t>
+      </w:r>
+      <w:proofErr w:type="spellStart"/>
+      <w:r>
+        <w:t>emoji</w:t>
+      </w:r>
+      <w:proofErr w:type="spellEnd"/>
+      <w:r>
+        <w:t xml:space="preserve"> is number 9 - the ‘steam </w:t>
+      </w:r>
+      <w:proofErr w:type="spellStart"/>
+      <w:r>
+        <w:t>locamotive</w:t>
+      </w:r>
+      <w:proofErr w:type="spellEnd"/>
+      <w:r>
+        <w:t xml:space="preserve">’. Further analysis will need to occur to understand why this </w:t>
+      </w:r>
+      <w:proofErr w:type="spellStart"/>
+      <w:r>
+        <w:t>emoji</w:t>
+      </w:r>
+      <w:proofErr w:type="spellEnd"/>
+      <w:r>
+        <w:t xml:space="preserve"> above others is in the top 10 most commonly used </w:t>
+      </w:r>
+      <w:proofErr w:type="spellStart"/>
+      <w:r>
+        <w:t>emojis</w:t>
+      </w:r>
+      <w:proofErr w:type="spellEnd"/>
+      <w:r>
+        <w:t xml:space="preserve">. </w:t>
+      </w:r>
+    </w:p>
+    <w:p>
+      <w:pPr>
+        <w:spacing w:line="480" w:lineRule="auto"/>
+        <w:ind w:firstLine="720"/>
+      </w:pPr>
+      <w:r>
+        <w:t xml:space="preserve">The next step in the analysis is to conduct sentiment analysis of both the text and </w:t>
+      </w:r>
+      <w:proofErr w:type="spellStart"/>
+      <w:r>
+        <w:t>emojis</w:t>
+      </w:r>
+      <w:proofErr w:type="spellEnd"/>
+      <w:r>
+        <w:t xml:space="preserve"> so that the sentiment scores can be comparable. Once that is done, various text lexicons will be utilized to determine which best captures the sentiment of the text. Additionally further steps will need to take place in order to account for double negatives such as “don’t despise” or “not horrible”, etc. </w:t>
       </w:r>
     </w:p>
     <w:p>
@@ -1112,15 +1368,21 @@
         <w:spacing w:line="480" w:lineRule="auto"/>
         <w:ind w:firstLine="720"/>
       </w:pPr>
+    </w:p>
+    <w:p>
+      <w:pPr>
+        <w:spacing w:line="480" w:lineRule="auto"/>
+        <w:ind w:firstLine="720"/>
+      </w:pPr>
       <w:r>
         <w:rPr>
           <w:noProof/>
         </w:rPr>
         <w:drawing>
-          <wp:inline distT="0" distB="0" distL="0" distR="0" wp14:anchorId="796AA80F" wp14:editId="24AE1D4A">
-            <wp:extent cx="5478145" cy="4216400"/>
-            <wp:effectExtent l="0" t="0" r="8255" b="0"/>
-            <wp:docPr id="16" name="Picture 16" descr="Macintosh HD:Users:alexandraplassaras:Desktop:Screen Shot 2017-03-29 at 11.25.19 PM.png"/>
+          <wp:inline distT="0" distB="0" distL="0" distR="0" wp14:anchorId="2C73CA4B" wp14:editId="61016BBD">
+            <wp:extent cx="5486400" cy="3716655"/>
+            <wp:effectExtent l="0" t="0" r="0" b="0"/>
+            <wp:docPr id="25" name="Picture 25" descr="Macintosh HD:Users:alexandraplassaras:Desktop:Screen Shot 2017-04-03 at 9.18.14 PM.png"/>
             <wp:cNvGraphicFramePr>
               <a:graphicFrameLocks xmlns:a="http://schemas.openxmlformats.org/drawingml/2006/main" noChangeAspect="1"/>
             </wp:cNvGraphicFramePr>
@@ -1128,7 +1390,7 @@
               <a:graphicData uri="http://schemas.openxmlformats.org/drawingml/2006/picture">
                 <pic:pic xmlns:pic="http://schemas.openxmlformats.org/drawingml/2006/picture">
                   <pic:nvPicPr>
-                    <pic:cNvPr id="0" name="Picture 9" descr="Macintosh HD:Users:alexandraplassaras:Desktop:Screen Shot 2017-03-29 at 11.25.19 PM.png"/>
+                    <pic:cNvPr id="0" name="Picture 18" descr="Macintosh HD:Users:alexandraplassaras:Desktop:Screen Shot 2017-04-03 at 9.18.14 PM.png"/>
                     <pic:cNvPicPr>
                       <a:picLocks noChangeAspect="1" noChangeArrowheads="1"/>
                     </pic:cNvPicPr>
@@ -1149,7 +1411,7 @@
                   <pic:spPr bwMode="auto">
                     <a:xfrm>
                       <a:off x="0" y="0"/>
-                      <a:ext cx="5478145" cy="4216400"/>
+                      <a:ext cx="5486400" cy="3716655"/>
                     </a:xfrm>
                     <a:prstGeom prst="rect">
                       <a:avLst/>
@@ -1171,21 +1433,15 @@
         <w:spacing w:line="480" w:lineRule="auto"/>
         <w:ind w:firstLine="720"/>
       </w:pPr>
-    </w:p>
-    <w:p>
-      <w:pPr>
-        <w:spacing w:line="480" w:lineRule="auto"/>
-        <w:ind w:firstLine="720"/>
-      </w:pPr>
       <w:r>
         <w:rPr>
           <w:noProof/>
         </w:rPr>
         <w:drawing>
-          <wp:inline distT="0" distB="0" distL="0" distR="0" wp14:anchorId="38953DB4" wp14:editId="1AA911CC">
-            <wp:extent cx="5486400" cy="4300855"/>
+          <wp:inline distT="0" distB="0" distL="0" distR="0" wp14:anchorId="15A69123" wp14:editId="0607FFFE">
+            <wp:extent cx="5486400" cy="3733800"/>
             <wp:effectExtent l="0" t="0" r="0" b="0"/>
-            <wp:docPr id="17" name="Picture 17" descr="Macintosh HD:Users:alexandraplassaras:Desktop:Screen Shot 2017-03-29 at 11.31.52 PM.png"/>
+            <wp:docPr id="24" name="Picture 24" descr="Macintosh HD:Users:alexandraplassaras:Desktop:Screen Shot 2017-04-03 at 9.17.54 PM.png"/>
             <wp:cNvGraphicFramePr>
               <a:graphicFrameLocks xmlns:a="http://schemas.openxmlformats.org/drawingml/2006/main" noChangeAspect="1"/>
             </wp:cNvGraphicFramePr>
@@ -1193,7 +1449,7 @@
               <a:graphicData uri="http://schemas.openxmlformats.org/drawingml/2006/picture">
                 <pic:pic xmlns:pic="http://schemas.openxmlformats.org/drawingml/2006/picture">
                   <pic:nvPicPr>
-                    <pic:cNvPr id="0" name="Picture 10" descr="Macintosh HD:Users:alexandraplassaras:Desktop:Screen Shot 2017-03-29 at 11.31.52 PM.png"/>
+                    <pic:cNvPr id="0" name="Picture 17" descr="Macintosh HD:Users:alexandraplassaras:Desktop:Screen Shot 2017-04-03 at 9.17.54 PM.png"/>
                     <pic:cNvPicPr>
                       <a:picLocks noChangeAspect="1" noChangeArrowheads="1"/>
                     </pic:cNvPicPr>
@@ -1214,7 +1470,7 @@
                   <pic:spPr bwMode="auto">
                     <a:xfrm>
                       <a:off x="0" y="0"/>
-                      <a:ext cx="5486400" cy="4300855"/>
+                      <a:ext cx="5486400" cy="3733800"/>
                     </a:xfrm>
                     <a:prstGeom prst="rect">
                       <a:avLst/>
@@ -1242,8 +1498,710 @@
         <w:spacing w:line="480" w:lineRule="auto"/>
         <w:ind w:firstLine="720"/>
       </w:pPr>
+      <w:r>
+        <w:rPr>
+          <w:noProof/>
+        </w:rPr>
+        <w:drawing>
+          <wp:inline distT="0" distB="0" distL="0" distR="0" wp14:anchorId="7E1DE4C8" wp14:editId="0E3464BC">
+            <wp:extent cx="5486400" cy="3733800"/>
+            <wp:effectExtent l="0" t="0" r="0" b="0"/>
+            <wp:docPr id="26" name="Picture 26" descr="Macintosh HD:Users:alexandraplassaras:Desktop:Screen Shot 2017-04-03 at 9.41.02 PM.png"/>
+            <wp:cNvGraphicFramePr>
+              <a:graphicFrameLocks xmlns:a="http://schemas.openxmlformats.org/drawingml/2006/main" noChangeAspect="1"/>
+            </wp:cNvGraphicFramePr>
+            <a:graphic xmlns:a="http://schemas.openxmlformats.org/drawingml/2006/main">
+              <a:graphicData uri="http://schemas.openxmlformats.org/drawingml/2006/picture">
+                <pic:pic xmlns:pic="http://schemas.openxmlformats.org/drawingml/2006/picture">
+                  <pic:nvPicPr>
+                    <pic:cNvPr id="0" name="Picture 19" descr="Macintosh HD:Users:alexandraplassaras:Desktop:Screen Shot 2017-04-03 at 9.41.02 PM.png"/>
+                    <pic:cNvPicPr>
+                      <a:picLocks noChangeAspect="1" noChangeArrowheads="1"/>
+                    </pic:cNvPicPr>
+                  </pic:nvPicPr>
+                  <pic:blipFill>
+                    <a:blip r:embed="rId21">
+                      <a:extLst>
+                        <a:ext uri="{28A0092B-C50C-407E-A947-70E740481C1C}">
+                          <a14:useLocalDpi xmlns:a14="http://schemas.microsoft.com/office/drawing/2010/main" val="0"/>
+                        </a:ext>
+                      </a:extLst>
+                    </a:blip>
+                    <a:srcRect/>
+                    <a:stretch>
+                      <a:fillRect/>
+                    </a:stretch>
+                  </pic:blipFill>
+                  <pic:spPr bwMode="auto">
+                    <a:xfrm>
+                      <a:off x="0" y="0"/>
+                      <a:ext cx="5486400" cy="3733800"/>
+                    </a:xfrm>
+                    <a:prstGeom prst="rect">
+                      <a:avLst/>
+                    </a:prstGeom>
+                    <a:noFill/>
+                    <a:ln>
+                      <a:noFill/>
+                    </a:ln>
+                  </pic:spPr>
+                </pic:pic>
+              </a:graphicData>
+            </a:graphic>
+          </wp:inline>
+        </w:drawing>
+      </w:r>
+    </w:p>
+    <w:p>
+      <w:pPr>
+        <w:spacing w:line="480" w:lineRule="auto"/>
+        <w:ind w:firstLine="720"/>
+      </w:pPr>
+    </w:p>
+    <w:p>
+      <w:pPr>
+        <w:spacing w:line="480" w:lineRule="auto"/>
+        <w:ind w:firstLine="720"/>
+      </w:pPr>
+      <w:r>
+        <w:rPr>
+          <w:noProof/>
+        </w:rPr>
+        <w:drawing>
+          <wp:inline distT="0" distB="0" distL="0" distR="0" wp14:anchorId="7E502272" wp14:editId="03404617">
+            <wp:extent cx="5478145" cy="3733800"/>
+            <wp:effectExtent l="0" t="0" r="8255" b="0"/>
+            <wp:docPr id="27" name="Picture 27" descr="Macintosh HD:Users:alexandraplassaras:Desktop:Screen Shot 2017-04-03 at 9.41.21 PM.png"/>
+            <wp:cNvGraphicFramePr>
+              <a:graphicFrameLocks xmlns:a="http://schemas.openxmlformats.org/drawingml/2006/main" noChangeAspect="1"/>
+            </wp:cNvGraphicFramePr>
+            <a:graphic xmlns:a="http://schemas.openxmlformats.org/drawingml/2006/main">
+              <a:graphicData uri="http://schemas.openxmlformats.org/drawingml/2006/picture">
+                <pic:pic xmlns:pic="http://schemas.openxmlformats.org/drawingml/2006/picture">
+                  <pic:nvPicPr>
+                    <pic:cNvPr id="0" name="Picture 20" descr="Macintosh HD:Users:alexandraplassaras:Desktop:Screen Shot 2017-04-03 at 9.41.21 PM.png"/>
+                    <pic:cNvPicPr>
+                      <a:picLocks noChangeAspect="1" noChangeArrowheads="1"/>
+                    </pic:cNvPicPr>
+                  </pic:nvPicPr>
+                  <pic:blipFill>
+                    <a:blip r:embed="rId22">
+                      <a:extLst>
+                        <a:ext uri="{28A0092B-C50C-407E-A947-70E740481C1C}">
+                          <a14:useLocalDpi xmlns:a14="http://schemas.microsoft.com/office/drawing/2010/main" val="0"/>
+                        </a:ext>
+                      </a:extLst>
+                    </a:blip>
+                    <a:srcRect/>
+                    <a:stretch>
+                      <a:fillRect/>
+                    </a:stretch>
+                  </pic:blipFill>
+                  <pic:spPr bwMode="auto">
+                    <a:xfrm>
+                      <a:off x="0" y="0"/>
+                      <a:ext cx="5478145" cy="3733800"/>
+                    </a:xfrm>
+                    <a:prstGeom prst="rect">
+                      <a:avLst/>
+                    </a:prstGeom>
+                    <a:noFill/>
+                    <a:ln>
+                      <a:noFill/>
+                    </a:ln>
+                  </pic:spPr>
+                </pic:pic>
+              </a:graphicData>
+            </a:graphic>
+          </wp:inline>
+        </w:drawing>
+      </w:r>
+    </w:p>
+    <w:p>
+      <w:pPr>
+        <w:spacing w:line="480" w:lineRule="auto"/>
+      </w:pPr>
+    </w:p>
+    <w:p>
+      <w:pPr>
+        <w:spacing w:line="480" w:lineRule="auto"/>
+        <w:ind w:firstLine="720"/>
+      </w:pPr>
+    </w:p>
+    <w:p>
+      <w:pPr>
+        <w:spacing w:line="480" w:lineRule="auto"/>
+        <w:ind w:firstLine="720"/>
+      </w:pPr>
+      <w:r>
+        <w:rPr>
+          <w:noProof/>
+        </w:rPr>
+        <w:drawing>
+          <wp:inline distT="0" distB="0" distL="0" distR="0" wp14:anchorId="0889C80C" wp14:editId="75F615D6">
+            <wp:extent cx="5478145" cy="3378200"/>
+            <wp:effectExtent l="0" t="0" r="8255" b="0"/>
+            <wp:docPr id="20" name="Picture 20" descr="Macintosh HD:Users:alexandraplassaras:Desktop:Screen Shot 2017-03-30 at 10.11.06 AM.png"/>
+            <wp:cNvGraphicFramePr>
+              <a:graphicFrameLocks xmlns:a="http://schemas.openxmlformats.org/drawingml/2006/main" noChangeAspect="1"/>
+            </wp:cNvGraphicFramePr>
+            <a:graphic xmlns:a="http://schemas.openxmlformats.org/drawingml/2006/main">
+              <a:graphicData uri="http://schemas.openxmlformats.org/drawingml/2006/picture">
+                <pic:pic xmlns:pic="http://schemas.openxmlformats.org/drawingml/2006/picture">
+                  <pic:nvPicPr>
+                    <pic:cNvPr id="0" name="Picture 13" descr="Macintosh HD:Users:alexandraplassaras:Desktop:Screen Shot 2017-03-30 at 10.11.06 AM.png"/>
+                    <pic:cNvPicPr>
+                      <a:picLocks noChangeAspect="1" noChangeArrowheads="1"/>
+                    </pic:cNvPicPr>
+                  </pic:nvPicPr>
+                  <pic:blipFill>
+                    <a:blip r:embed="rId23">
+                      <a:extLst>
+                        <a:ext uri="{28A0092B-C50C-407E-A947-70E740481C1C}">
+                          <a14:useLocalDpi xmlns:a14="http://schemas.microsoft.com/office/drawing/2010/main" val="0"/>
+                        </a:ext>
+                      </a:extLst>
+                    </a:blip>
+                    <a:srcRect/>
+                    <a:stretch>
+                      <a:fillRect/>
+                    </a:stretch>
+                  </pic:blipFill>
+                  <pic:spPr bwMode="auto">
+                    <a:xfrm>
+                      <a:off x="0" y="0"/>
+                      <a:ext cx="5478145" cy="3378200"/>
+                    </a:xfrm>
+                    <a:prstGeom prst="rect">
+                      <a:avLst/>
+                    </a:prstGeom>
+                    <a:noFill/>
+                    <a:ln>
+                      <a:noFill/>
+                    </a:ln>
+                  </pic:spPr>
+                </pic:pic>
+              </a:graphicData>
+            </a:graphic>
+          </wp:inline>
+        </w:drawing>
+      </w:r>
+    </w:p>
+    <w:p>
+      <w:pPr>
+        <w:spacing w:line="480" w:lineRule="auto"/>
+        <w:ind w:firstLine="720"/>
+      </w:pPr>
+      <w:r>
+        <w:rPr>
+          <w:noProof/>
+        </w:rPr>
+        <w:drawing>
+          <wp:inline distT="0" distB="0" distL="0" distR="0" wp14:anchorId="1E7E73EC" wp14:editId="4A1941EC">
+            <wp:extent cx="5478145" cy="3403600"/>
+            <wp:effectExtent l="0" t="0" r="8255" b="0"/>
+            <wp:docPr id="21" name="Picture 21" descr="Macintosh HD:Users:alexandraplassaras:Desktop:Screen Shot 2017-03-30 at 10.12.16 AM.png"/>
+            <wp:cNvGraphicFramePr>
+              <a:graphicFrameLocks xmlns:a="http://schemas.openxmlformats.org/drawingml/2006/main" noChangeAspect="1"/>
+            </wp:cNvGraphicFramePr>
+            <a:graphic xmlns:a="http://schemas.openxmlformats.org/drawingml/2006/main">
+              <a:graphicData uri="http://schemas.openxmlformats.org/drawingml/2006/picture">
+                <pic:pic xmlns:pic="http://schemas.openxmlformats.org/drawingml/2006/picture">
+                  <pic:nvPicPr>
+                    <pic:cNvPr id="0" name="Picture 14" descr="Macintosh HD:Users:alexandraplassaras:Desktop:Screen Shot 2017-03-30 at 10.12.16 AM.png"/>
+                    <pic:cNvPicPr>
+                      <a:picLocks noChangeAspect="1" noChangeArrowheads="1"/>
+                    </pic:cNvPicPr>
+                  </pic:nvPicPr>
+                  <pic:blipFill>
+                    <a:blip r:embed="rId24">
+                      <a:extLst>
+                        <a:ext uri="{28A0092B-C50C-407E-A947-70E740481C1C}">
+                          <a14:useLocalDpi xmlns:a14="http://schemas.microsoft.com/office/drawing/2010/main" val="0"/>
+                        </a:ext>
+                      </a:extLst>
+                    </a:blip>
+                    <a:srcRect/>
+                    <a:stretch>
+                      <a:fillRect/>
+                    </a:stretch>
+                  </pic:blipFill>
+                  <pic:spPr bwMode="auto">
+                    <a:xfrm>
+                      <a:off x="0" y="0"/>
+                      <a:ext cx="5478145" cy="3403600"/>
+                    </a:xfrm>
+                    <a:prstGeom prst="rect">
+                      <a:avLst/>
+                    </a:prstGeom>
+                    <a:noFill/>
+                    <a:ln>
+                      <a:noFill/>
+                    </a:ln>
+                  </pic:spPr>
+                </pic:pic>
+              </a:graphicData>
+            </a:graphic>
+          </wp:inline>
+        </w:drawing>
+      </w:r>
+    </w:p>
+    <w:p>
+      <w:pPr>
+        <w:spacing w:line="480" w:lineRule="auto"/>
+        <w:ind w:firstLine="720"/>
+      </w:pPr>
+    </w:p>
+    <w:p>
+      <w:pPr>
+        <w:spacing w:line="480" w:lineRule="auto"/>
+        <w:ind w:firstLine="720"/>
+      </w:pPr>
+    </w:p>
+    <w:p>
+      <w:pPr>
+        <w:spacing w:line="480" w:lineRule="auto"/>
+        <w:ind w:firstLine="720"/>
+      </w:pPr>
+      <w:r>
+        <w:rPr>
+          <w:noProof/>
+        </w:rPr>
+        <w:drawing>
+          <wp:inline distT="0" distB="0" distL="0" distR="0" wp14:anchorId="45751CB6" wp14:editId="5F4F2D20">
+            <wp:extent cx="5478145" cy="3708400"/>
+            <wp:effectExtent l="0" t="0" r="8255" b="0"/>
+            <wp:docPr id="29" name="Picture 29" descr="Macintosh HD:Users:alexandraplassaras:Desktop:Screen Shot 2017-04-03 at 9.43.12 PM.png"/>
+            <wp:cNvGraphicFramePr>
+              <a:graphicFrameLocks xmlns:a="http://schemas.openxmlformats.org/drawingml/2006/main" noChangeAspect="1"/>
+            </wp:cNvGraphicFramePr>
+            <a:graphic xmlns:a="http://schemas.openxmlformats.org/drawingml/2006/main">
+              <a:graphicData uri="http://schemas.openxmlformats.org/drawingml/2006/picture">
+                <pic:pic xmlns:pic="http://schemas.openxmlformats.org/drawingml/2006/picture">
+                  <pic:nvPicPr>
+                    <pic:cNvPr id="0" name="Picture 22" descr="Macintosh HD:Users:alexandraplassaras:Desktop:Screen Shot 2017-04-03 at 9.43.12 PM.png"/>
+                    <pic:cNvPicPr>
+                      <a:picLocks noChangeAspect="1" noChangeArrowheads="1"/>
+                    </pic:cNvPicPr>
+                  </pic:nvPicPr>
+                  <pic:blipFill>
+                    <a:blip r:embed="rId25">
+                      <a:extLst>
+                        <a:ext uri="{28A0092B-C50C-407E-A947-70E740481C1C}">
+                          <a14:useLocalDpi xmlns:a14="http://schemas.microsoft.com/office/drawing/2010/main" val="0"/>
+                        </a:ext>
+                      </a:extLst>
+                    </a:blip>
+                    <a:srcRect/>
+                    <a:stretch>
+                      <a:fillRect/>
+                    </a:stretch>
+                  </pic:blipFill>
+                  <pic:spPr bwMode="auto">
+                    <a:xfrm>
+                      <a:off x="0" y="0"/>
+                      <a:ext cx="5478145" cy="3708400"/>
+                    </a:xfrm>
+                    <a:prstGeom prst="rect">
+                      <a:avLst/>
+                    </a:prstGeom>
+                    <a:noFill/>
+                    <a:ln>
+                      <a:noFill/>
+                    </a:ln>
+                  </pic:spPr>
+                </pic:pic>
+              </a:graphicData>
+            </a:graphic>
+          </wp:inline>
+        </w:drawing>
+      </w:r>
+    </w:p>
+    <w:p>
+      <w:pPr>
+        <w:spacing w:line="480" w:lineRule="auto"/>
+        <w:ind w:firstLine="720"/>
+      </w:pPr>
+    </w:p>
+    <w:p>
+      <w:pPr>
+        <w:spacing w:line="480" w:lineRule="auto"/>
+        <w:ind w:firstLine="720"/>
+      </w:pPr>
+      <w:r>
+        <w:rPr>
+          <w:noProof/>
+        </w:rPr>
+        <w:drawing>
+          <wp:inline distT="0" distB="0" distL="0" distR="0" wp14:anchorId="06666DD5" wp14:editId="0C8415E4">
+            <wp:extent cx="5478145" cy="3369945"/>
+            <wp:effectExtent l="0" t="0" r="8255" b="8255"/>
+            <wp:docPr id="23" name="Picture 23" descr="Macintosh HD:Users:alexandraplassaras:Desktop:Screen Shot 2017-03-30 at 10.14.22 AM.png"/>
+            <wp:cNvGraphicFramePr>
+              <a:graphicFrameLocks xmlns:a="http://schemas.openxmlformats.org/drawingml/2006/main" noChangeAspect="1"/>
+            </wp:cNvGraphicFramePr>
+            <a:graphic xmlns:a="http://schemas.openxmlformats.org/drawingml/2006/main">
+              <a:graphicData uri="http://schemas.openxmlformats.org/drawingml/2006/picture">
+                <pic:pic xmlns:pic="http://schemas.openxmlformats.org/drawingml/2006/picture">
+                  <pic:nvPicPr>
+                    <pic:cNvPr id="0" name="Picture 16" descr="Macintosh HD:Users:alexandraplassaras:Desktop:Screen Shot 2017-03-30 at 10.14.22 AM.png"/>
+                    <pic:cNvPicPr>
+                      <a:picLocks noChangeAspect="1" noChangeArrowheads="1"/>
+                    </pic:cNvPicPr>
+                  </pic:nvPicPr>
+                  <pic:blipFill>
+                    <a:blip r:embed="rId26">
+                      <a:extLst>
+                        <a:ext uri="{28A0092B-C50C-407E-A947-70E740481C1C}">
+                          <a14:useLocalDpi xmlns:a14="http://schemas.microsoft.com/office/drawing/2010/main" val="0"/>
+                        </a:ext>
+                      </a:extLst>
+                    </a:blip>
+                    <a:srcRect/>
+                    <a:stretch>
+                      <a:fillRect/>
+                    </a:stretch>
+                  </pic:blipFill>
+                  <pic:spPr bwMode="auto">
+                    <a:xfrm>
+                      <a:off x="0" y="0"/>
+                      <a:ext cx="5478145" cy="3369945"/>
+                    </a:xfrm>
+                    <a:prstGeom prst="rect">
+                      <a:avLst/>
+                    </a:prstGeom>
+                    <a:noFill/>
+                    <a:ln>
+                      <a:noFill/>
+                    </a:ln>
+                  </pic:spPr>
+                </pic:pic>
+              </a:graphicData>
+            </a:graphic>
+          </wp:inline>
+        </w:drawing>
+      </w:r>
+    </w:p>
+    <w:p>
+      <w:pPr>
+        <w:spacing w:line="480" w:lineRule="auto"/>
+        <w:ind w:firstLine="720"/>
+      </w:pPr>
+      <w:r>
+        <w:rPr>
+          <w:noProof/>
+        </w:rPr>
+        <w:drawing>
+          <wp:inline distT="0" distB="0" distL="0" distR="0" wp14:anchorId="6A87F6F4" wp14:editId="3C119F19">
+            <wp:extent cx="5478145" cy="5545455"/>
+            <wp:effectExtent l="0" t="0" r="8255" b="0"/>
+            <wp:docPr id="30" name="Picture 30" descr="Macintosh HD:Users:alexandraplassaras:Desktop:Screen Shot 2017-04-03 at 10.33.49 PM.png"/>
+            <wp:cNvGraphicFramePr>
+              <a:graphicFrameLocks xmlns:a="http://schemas.openxmlformats.org/drawingml/2006/main" noChangeAspect="1"/>
+            </wp:cNvGraphicFramePr>
+            <a:graphic xmlns:a="http://schemas.openxmlformats.org/drawingml/2006/main">
+              <a:graphicData uri="http://schemas.openxmlformats.org/drawingml/2006/picture">
+                <pic:pic xmlns:pic="http://schemas.openxmlformats.org/drawingml/2006/picture">
+                  <pic:nvPicPr>
+                    <pic:cNvPr id="0" name="Picture 23" descr="Macintosh HD:Users:alexandraplassaras:Desktop:Screen Shot 2017-04-03 at 10.33.49 PM.png"/>
+                    <pic:cNvPicPr>
+                      <a:picLocks noChangeAspect="1" noChangeArrowheads="1"/>
+                    </pic:cNvPicPr>
+                  </pic:nvPicPr>
+                  <pic:blipFill>
+                    <a:blip r:embed="rId27">
+                      <a:extLst>
+                        <a:ext uri="{28A0092B-C50C-407E-A947-70E740481C1C}">
+                          <a14:useLocalDpi xmlns:a14="http://schemas.microsoft.com/office/drawing/2010/main" val="0"/>
+                        </a:ext>
+                      </a:extLst>
+                    </a:blip>
+                    <a:srcRect/>
+                    <a:stretch>
+                      <a:fillRect/>
+                    </a:stretch>
+                  </pic:blipFill>
+                  <pic:spPr bwMode="auto">
+                    <a:xfrm>
+                      <a:off x="0" y="0"/>
+                      <a:ext cx="5478145" cy="5545455"/>
+                    </a:xfrm>
+                    <a:prstGeom prst="rect">
+                      <a:avLst/>
+                    </a:prstGeom>
+                    <a:noFill/>
+                    <a:ln>
+                      <a:noFill/>
+                    </a:ln>
+                  </pic:spPr>
+                </pic:pic>
+              </a:graphicData>
+            </a:graphic>
+          </wp:inline>
+        </w:drawing>
+      </w:r>
+    </w:p>
+    <w:p>
+      <w:pPr>
+        <w:spacing w:line="480" w:lineRule="auto"/>
+        <w:ind w:firstLine="720"/>
+      </w:pPr>
+      <w:r>
+        <w:rPr>
+          <w:noProof/>
+        </w:rPr>
+        <w:drawing>
+          <wp:inline distT="0" distB="0" distL="0" distR="0" wp14:anchorId="02F08332" wp14:editId="60BCFDF4">
+            <wp:extent cx="5478145" cy="5511800"/>
+            <wp:effectExtent l="0" t="0" r="8255" b="0"/>
+            <wp:docPr id="31" name="Picture 31" descr="Macintosh HD:Users:alexandraplassaras:Desktop:Screen Shot 2017-04-03 at 10.41.29 PM.png"/>
+            <wp:cNvGraphicFramePr>
+              <a:graphicFrameLocks xmlns:a="http://schemas.openxmlformats.org/drawingml/2006/main" noChangeAspect="1"/>
+            </wp:cNvGraphicFramePr>
+            <a:graphic xmlns:a="http://schemas.openxmlformats.org/drawingml/2006/main">
+              <a:graphicData uri="http://schemas.openxmlformats.org/drawingml/2006/picture">
+                <pic:pic xmlns:pic="http://schemas.openxmlformats.org/drawingml/2006/picture">
+                  <pic:nvPicPr>
+                    <pic:cNvPr id="0" name="Picture 24" descr="Macintosh HD:Users:alexandraplassaras:Desktop:Screen Shot 2017-04-03 at 10.41.29 PM.png"/>
+                    <pic:cNvPicPr>
+                      <a:picLocks noChangeAspect="1" noChangeArrowheads="1"/>
+                    </pic:cNvPicPr>
+                  </pic:nvPicPr>
+                  <pic:blipFill>
+                    <a:blip r:embed="rId28">
+                      <a:extLst>
+                        <a:ext uri="{28A0092B-C50C-407E-A947-70E740481C1C}">
+                          <a14:useLocalDpi xmlns:a14="http://schemas.microsoft.com/office/drawing/2010/main" val="0"/>
+                        </a:ext>
+                      </a:extLst>
+                    </a:blip>
+                    <a:srcRect/>
+                    <a:stretch>
+                      <a:fillRect/>
+                    </a:stretch>
+                  </pic:blipFill>
+                  <pic:spPr bwMode="auto">
+                    <a:xfrm>
+                      <a:off x="0" y="0"/>
+                      <a:ext cx="5478145" cy="5511800"/>
+                    </a:xfrm>
+                    <a:prstGeom prst="rect">
+                      <a:avLst/>
+                    </a:prstGeom>
+                    <a:noFill/>
+                    <a:ln>
+                      <a:noFill/>
+                    </a:ln>
+                  </pic:spPr>
+                </pic:pic>
+              </a:graphicData>
+            </a:graphic>
+          </wp:inline>
+        </w:drawing>
+      </w:r>
+    </w:p>
+    <w:p>
+      <w:pPr>
+        <w:spacing w:line="480" w:lineRule="auto"/>
+        <w:ind w:firstLine="720"/>
+      </w:pPr>
+      <w:r>
+        <w:rPr>
+          <w:noProof/>
+        </w:rPr>
+        <w:drawing>
+          <wp:inline distT="0" distB="0" distL="0" distR="0" wp14:anchorId="1996BE85" wp14:editId="3A451D34">
+            <wp:extent cx="3268345" cy="2938145"/>
+            <wp:effectExtent l="0" t="0" r="8255" b="8255"/>
+            <wp:docPr id="32" name="Picture 32" descr="Macintosh HD:Users:alexandraplassaras:Desktop:Screen Shot 2017-04-04 at 8.52.38 PM.png"/>
+            <wp:cNvGraphicFramePr>
+              <a:graphicFrameLocks xmlns:a="http://schemas.openxmlformats.org/drawingml/2006/main" noChangeAspect="1"/>
+            </wp:cNvGraphicFramePr>
+            <a:graphic xmlns:a="http://schemas.openxmlformats.org/drawingml/2006/main">
+              <a:graphicData uri="http://schemas.openxmlformats.org/drawingml/2006/picture">
+                <pic:pic xmlns:pic="http://schemas.openxmlformats.org/drawingml/2006/picture">
+                  <pic:nvPicPr>
+                    <pic:cNvPr id="0" name="Picture 25" descr="Macintosh HD:Users:alexandraplassaras:Desktop:Screen Shot 2017-04-04 at 8.52.38 PM.png"/>
+                    <pic:cNvPicPr>
+                      <a:picLocks noChangeAspect="1" noChangeArrowheads="1"/>
+                    </pic:cNvPicPr>
+                  </pic:nvPicPr>
+                  <pic:blipFill>
+                    <a:blip r:embed="rId29">
+                      <a:extLst>
+                        <a:ext uri="{28A0092B-C50C-407E-A947-70E740481C1C}">
+                          <a14:useLocalDpi xmlns:a14="http://schemas.microsoft.com/office/drawing/2010/main" val="0"/>
+                        </a:ext>
+                      </a:extLst>
+                    </a:blip>
+                    <a:srcRect/>
+                    <a:stretch>
+                      <a:fillRect/>
+                    </a:stretch>
+                  </pic:blipFill>
+                  <pic:spPr bwMode="auto">
+                    <a:xfrm>
+                      <a:off x="0" y="0"/>
+                      <a:ext cx="3268345" cy="2938145"/>
+                    </a:xfrm>
+                    <a:prstGeom prst="rect">
+                      <a:avLst/>
+                    </a:prstGeom>
+                    <a:noFill/>
+                    <a:ln>
+                      <a:noFill/>
+                    </a:ln>
+                  </pic:spPr>
+                </pic:pic>
+              </a:graphicData>
+            </a:graphic>
+          </wp:inline>
+        </w:drawing>
+      </w:r>
+    </w:p>
+    <w:p>
+      <w:pPr>
+        <w:spacing w:line="480" w:lineRule="auto"/>
+        <w:ind w:firstLine="720"/>
+      </w:pPr>
+      <w:r>
+        <w:rPr>
+          <w:noProof/>
+        </w:rPr>
+        <w:drawing>
+          <wp:inline distT="0" distB="0" distL="0" distR="0" wp14:anchorId="03B5E1F0" wp14:editId="6E3B7A36">
+            <wp:extent cx="4470400" cy="3877945"/>
+            <wp:effectExtent l="0" t="0" r="0" b="8255"/>
+            <wp:docPr id="33" name="Picture 33" descr="Macintosh HD:Users:alexandraplassaras:Desktop:Screen Shot 2017-04-04 at 9.13.18 PM.png"/>
+            <wp:cNvGraphicFramePr>
+              <a:graphicFrameLocks xmlns:a="http://schemas.openxmlformats.org/drawingml/2006/main" noChangeAspect="1"/>
+            </wp:cNvGraphicFramePr>
+            <a:graphic xmlns:a="http://schemas.openxmlformats.org/drawingml/2006/main">
+              <a:graphicData uri="http://schemas.openxmlformats.org/drawingml/2006/picture">
+                <pic:pic xmlns:pic="http://schemas.openxmlformats.org/drawingml/2006/picture">
+                  <pic:nvPicPr>
+                    <pic:cNvPr id="0" name="Picture 26" descr="Macintosh HD:Users:alexandraplassaras:Desktop:Screen Shot 2017-04-04 at 9.13.18 PM.png"/>
+                    <pic:cNvPicPr>
+                      <a:picLocks noChangeAspect="1" noChangeArrowheads="1"/>
+                    </pic:cNvPicPr>
+                  </pic:nvPicPr>
+                  <pic:blipFill>
+                    <a:blip r:embed="rId30">
+                      <a:extLst>
+                        <a:ext uri="{28A0092B-C50C-407E-A947-70E740481C1C}">
+                          <a14:useLocalDpi xmlns:a14="http://schemas.microsoft.com/office/drawing/2010/main" val="0"/>
+                        </a:ext>
+                      </a:extLst>
+                    </a:blip>
+                    <a:srcRect/>
+                    <a:stretch>
+                      <a:fillRect/>
+                    </a:stretch>
+                  </pic:blipFill>
+                  <pic:spPr bwMode="auto">
+                    <a:xfrm>
+                      <a:off x="0" y="0"/>
+                      <a:ext cx="4470400" cy="3877945"/>
+                    </a:xfrm>
+                    <a:prstGeom prst="rect">
+                      <a:avLst/>
+                    </a:prstGeom>
+                    <a:noFill/>
+                    <a:ln>
+                      <a:noFill/>
+                    </a:ln>
+                  </pic:spPr>
+                </pic:pic>
+              </a:graphicData>
+            </a:graphic>
+          </wp:inline>
+        </w:drawing>
+      </w:r>
+    </w:p>
+    <w:p>
+      <w:pPr>
+        <w:spacing w:line="480" w:lineRule="auto"/>
+        <w:ind w:firstLine="720"/>
+      </w:pPr>
+    </w:p>
+    <w:p>
+      <w:pPr>
+        <w:spacing w:line="480" w:lineRule="auto"/>
+        <w:ind w:firstLine="720"/>
+      </w:pPr>
+    </w:p>
+    <w:p>
+      <w:pPr>
+        <w:spacing w:line="480" w:lineRule="auto"/>
+        <w:ind w:firstLine="720"/>
+      </w:pPr>
+    </w:p>
+    <w:p>
+      <w:pPr>
+        <w:spacing w:line="480" w:lineRule="auto"/>
+        <w:ind w:firstLine="720"/>
+      </w:pPr>
+      <w:r>
+        <w:rPr>
+          <w:noProof/>
+        </w:rPr>
+        <w:drawing>
+          <wp:inline distT="0" distB="0" distL="0" distR="0" wp14:anchorId="2464F56D" wp14:editId="7AEEBC60">
+            <wp:extent cx="5486400" cy="4605655"/>
+            <wp:effectExtent l="0" t="0" r="0" b="0"/>
+            <wp:docPr id="34" name="Picture 34" descr="Macintosh HD:Users:alexandraplassaras:Desktop:Screen Shot 2017-04-04 at 9.46.44 PM.png"/>
+            <wp:cNvGraphicFramePr>
+              <a:graphicFrameLocks xmlns:a="http://schemas.openxmlformats.org/drawingml/2006/main" noChangeAspect="1"/>
+            </wp:cNvGraphicFramePr>
+            <a:graphic xmlns:a="http://schemas.openxmlformats.org/drawingml/2006/main">
+              <a:graphicData uri="http://schemas.openxmlformats.org/drawingml/2006/picture">
+                <pic:pic xmlns:pic="http://schemas.openxmlformats.org/drawingml/2006/picture">
+                  <pic:nvPicPr>
+                    <pic:cNvPr id="0" name="Picture 27" descr="Macintosh HD:Users:alexandraplassaras:Desktop:Screen Shot 2017-04-04 at 9.46.44 PM.png"/>
+                    <pic:cNvPicPr>
+                      <a:picLocks noChangeAspect="1" noChangeArrowheads="1"/>
+                    </pic:cNvPicPr>
+                  </pic:nvPicPr>
+                  <pic:blipFill>
+                    <a:blip r:embed="rId31">
+                      <a:extLst>
+                        <a:ext uri="{28A0092B-C50C-407E-A947-70E740481C1C}">
+                          <a14:useLocalDpi xmlns:a14="http://schemas.microsoft.com/office/drawing/2010/main" val="0"/>
+                        </a:ext>
+                      </a:extLst>
+                    </a:blip>
+                    <a:srcRect/>
+                    <a:stretch>
+                      <a:fillRect/>
+                    </a:stretch>
+                  </pic:blipFill>
+                  <pic:spPr bwMode="auto">
+                    <a:xfrm>
+                      <a:off x="0" y="0"/>
+                      <a:ext cx="5486400" cy="4605655"/>
+                    </a:xfrm>
+                    <a:prstGeom prst="rect">
+                      <a:avLst/>
+                    </a:prstGeom>
+                    <a:noFill/>
+                    <a:ln>
+                      <a:noFill/>
+                    </a:ln>
+                  </pic:spPr>
+                </pic:pic>
+              </a:graphicData>
+            </a:graphic>
+          </wp:inline>
+        </w:drawing>
+      </w:r>
       <w:bookmarkStart w:id="0" w:name="_GoBack"/>
       <w:bookmarkEnd w:id="0"/>
+    </w:p>
+    <w:p>
+      <w:pPr>
+        <w:spacing w:line="480" w:lineRule="auto"/>
+        <w:ind w:firstLine="720"/>
+      </w:pPr>
     </w:p>
     <w:sectPr>
       <w:pgSz w:w="12240" w:h="15840"/>

</xml_diff>